<commit_message>
Manmandir and bhokardan audio update
</commit_message>
<xml_diff>
--- a/Saini_Pune_Nagpur_MH40BG9335.docx
+++ b/Saini_Pune_Nagpur_MH40BG9335.docx
@@ -1,6 +1,6 @@
 
 <file path=word/document.xml><?xml version="1.0" encoding="utf-8"?>
-<w:document xmlns:wpc="http://schemas.microsoft.com/office/word/2010/wordprocessingCanvas" xmlns:cx="http://schemas.microsoft.com/office/drawing/2014/chartex" xmlns:cx1="http://schemas.microsoft.com/office/drawing/2015/9/8/chartex" xmlns:mc="http://schemas.openxmlformats.org/markup-compatibility/2006" xmlns:o="urn:schemas-microsoft-com:office:office" xmlns:r="http://schemas.openxmlformats.org/officeDocument/2006/relationships" xmlns:m="http://schemas.openxmlformats.org/officeDocument/2006/math" xmlns:v="urn:schemas-microsoft-com:vml" xmlns:wp14="http://schemas.microsoft.com/office/word/2010/wordprocessingDrawing" xmlns:wp="http://schemas.openxmlformats.org/drawingml/2006/wordprocessingDrawing" xmlns:w10="urn:schemas-microsoft-com:office:word" xmlns:w="http://schemas.openxmlformats.org/wordprocessingml/2006/main" xmlns:w14="http://schemas.microsoft.com/office/word/2010/wordml" xmlns:w15="http://schemas.microsoft.com/office/word/2012/wordml" xmlns:w16se="http://schemas.microsoft.com/office/word/2015/wordml/symex" xmlns:wpg="http://schemas.microsoft.com/office/word/2010/wordprocessingGroup" xmlns:wpi="http://schemas.microsoft.com/office/word/2010/wordprocessingInk" xmlns:wne="http://schemas.microsoft.com/office/word/2006/wordml" xmlns:wps="http://schemas.microsoft.com/office/word/2010/wordprocessingShape" mc:Ignorable="w14 w15 w16se wp14">
+<w:document xmlns:wpc="http://schemas.microsoft.com/office/word/2010/wordprocessingCanvas" xmlns:cx="http://schemas.microsoft.com/office/drawing/2014/chartex" xmlns:mc="http://schemas.openxmlformats.org/markup-compatibility/2006" xmlns:o="urn:schemas-microsoft-com:office:office" xmlns:r="http://schemas.openxmlformats.org/officeDocument/2006/relationships" xmlns:m="http://schemas.openxmlformats.org/officeDocument/2006/math" xmlns:v="urn:schemas-microsoft-com:vml" xmlns:wp14="http://schemas.microsoft.com/office/word/2010/wordprocessingDrawing" xmlns:wp="http://schemas.openxmlformats.org/drawingml/2006/wordprocessingDrawing" xmlns:w10="urn:schemas-microsoft-com:office:word" xmlns:w="http://schemas.openxmlformats.org/wordprocessingml/2006/main" xmlns:w14="http://schemas.microsoft.com/office/word/2010/wordml" xmlns:w15="http://schemas.microsoft.com/office/word/2012/wordml" xmlns:w16se="http://schemas.microsoft.com/office/word/2015/wordml/symex" xmlns:wpg="http://schemas.microsoft.com/office/word/2010/wordprocessingGroup" xmlns:wpi="http://schemas.microsoft.com/office/word/2010/wordprocessingInk" xmlns:wne="http://schemas.microsoft.com/office/word/2006/wordml" xmlns:wps="http://schemas.microsoft.com/office/word/2010/wordprocessingShape" mc:Ignorable="w14 w15 w16se wp14">
   <w:body>
     <w:tbl>
       <w:tblPr>
@@ -20,12 +20,6 @@
         <w:gridCol w:w="4411"/>
       </w:tblGrid>
       <w:tr>
-        <w:tblPrEx>
-          <w:tblCellMar>
-            <w:top w:w="0" w:type="dxa"/>
-            <w:bottom w:w="0" w:type="dxa"/>
-          </w:tblCellMar>
-        </w:tblPrEx>
         <w:trPr>
           <w:trHeight w:val="735"/>
         </w:trPr>
@@ -169,12 +163,6 @@
         </w:tc>
       </w:tr>
       <w:tr>
-        <w:tblPrEx>
-          <w:tblCellMar>
-            <w:top w:w="0" w:type="dxa"/>
-            <w:bottom w:w="0" w:type="dxa"/>
-          </w:tblCellMar>
-        </w:tblPrEx>
         <w:tc>
           <w:tcPr>
             <w:tcW w:w="1167" w:type="dxa"/>
@@ -336,12 +324,6 @@
         </w:tc>
       </w:tr>
       <w:tr>
-        <w:tblPrEx>
-          <w:tblCellMar>
-            <w:top w:w="0" w:type="dxa"/>
-            <w:bottom w:w="0" w:type="dxa"/>
-          </w:tblCellMar>
-        </w:tblPrEx>
         <w:tc>
           <w:tcPr>
             <w:tcW w:w="1167" w:type="dxa"/>
@@ -502,12 +484,6 @@
         </w:tc>
       </w:tr>
       <w:tr>
-        <w:tblPrEx>
-          <w:tblCellMar>
-            <w:top w:w="0" w:type="dxa"/>
-            <w:bottom w:w="0" w:type="dxa"/>
-          </w:tblCellMar>
-        </w:tblPrEx>
         <w:tc>
           <w:tcPr>
             <w:tcW w:w="1167" w:type="dxa"/>
@@ -671,12 +647,6 @@
         </w:tc>
       </w:tr>
       <w:tr>
-        <w:tblPrEx>
-          <w:tblCellMar>
-            <w:top w:w="0" w:type="dxa"/>
-            <w:bottom w:w="0" w:type="dxa"/>
-          </w:tblCellMar>
-        </w:tblPrEx>
         <w:tc>
           <w:tcPr>
             <w:tcW w:w="1167" w:type="dxa"/>
@@ -771,16 +741,7 @@
                 <w:sz w:val="36"/>
                 <w:szCs w:val="36"/>
               </w:rPr>
-              <w:t>2</w:t>
-            </w:r>
-            <w:r>
-              <w:rPr>
-                <w:rFonts w:ascii="Nirmala UI" w:hAnsi="Nirmala UI" w:cs="Nirmala UI"/>
-                <w:b/>
-                <w:sz w:val="36"/>
-                <w:szCs w:val="36"/>
-              </w:rPr>
-              <w:t>9</w:t>
+              <w:t>29</w:t>
             </w:r>
           </w:p>
         </w:tc>
@@ -827,8 +788,61 @@
                 <w:szCs w:val="36"/>
                 <w:cs/>
               </w:rPr>
-              <w:t xml:space="preserve"> </w:t>
-            </w:r>
+              <w:t xml:space="preserve"> मिनट बाद वाशरूम</w:t>
+            </w:r>
+          </w:p>
+        </w:tc>
+      </w:tr>
+      <w:tr>
+        <w:tc>
+          <w:tcPr>
+            <w:tcW w:w="1167" w:type="dxa"/>
+            <w:tcBorders>
+              <w:left w:val="single" w:sz="24" w:space="0" w:color="000001"/>
+              <w:bottom w:val="single" w:sz="2" w:space="0" w:color="000001"/>
+            </w:tcBorders>
+            <w:shd w:val="clear" w:color="auto" w:fill="FFFFFF"/>
+            <w:tcMar>
+              <w:top w:w="55" w:type="dxa"/>
+              <w:left w:w="55" w:type="dxa"/>
+              <w:bottom w:w="55" w:type="dxa"/>
+              <w:right w:w="55" w:type="dxa"/>
+            </w:tcMar>
+          </w:tcPr>
+          <w:p>
+            <w:pPr>
+              <w:pStyle w:val="TableContents"/>
+              <w:jc w:val="center"/>
+              <w:rPr>
+                <w:rFonts w:ascii="Nirmala UI" w:hAnsi="Nirmala UI" w:cs="Nirmala UI"/>
+                <w:b/>
+                <w:bCs/>
+                <w:sz w:val="36"/>
+                <w:szCs w:val="36"/>
+              </w:rPr>
+            </w:pPr>
+          </w:p>
+        </w:tc>
+        <w:tc>
+          <w:tcPr>
+            <w:tcW w:w="4140" w:type="dxa"/>
+            <w:tcBorders>
+              <w:left w:val="single" w:sz="2" w:space="0" w:color="000001"/>
+              <w:bottom w:val="single" w:sz="2" w:space="0" w:color="000001"/>
+              <w:right w:val="double" w:sz="18" w:space="0" w:color="000001"/>
+            </w:tcBorders>
+            <w:shd w:val="clear" w:color="auto" w:fill="FFFFFF"/>
+            <w:tcMar>
+              <w:top w:w="55" w:type="dxa"/>
+              <w:left w:w="55" w:type="dxa"/>
+              <w:bottom w:w="55" w:type="dxa"/>
+              <w:right w:w="55" w:type="dxa"/>
+            </w:tcMar>
+          </w:tcPr>
+          <w:p>
+            <w:pPr>
+              <w:pStyle w:val="TableContents"/>
+            </w:pPr>
             <w:r>
               <w:rPr>
                 <w:rFonts w:ascii="Nirmala UI" w:hAnsi="Nirmala UI" w:cs="Nirmala UI"/>
@@ -836,18 +850,192 @@
                 <w:szCs w:val="36"/>
                 <w:cs/>
               </w:rPr>
-              <w:t>मिनट बाद वाशरूम</w:t>
+              <w:t xml:space="preserve"> </w:t>
+            </w:r>
+          </w:p>
+        </w:tc>
+        <w:tc>
+          <w:tcPr>
+            <w:tcW w:w="989" w:type="dxa"/>
+            <w:tcBorders>
+              <w:left w:val="double" w:sz="18" w:space="0" w:color="000001"/>
+              <w:bottom w:val="single" w:sz="2" w:space="0" w:color="000001"/>
+              <w:right w:val="single" w:sz="2" w:space="0" w:color="000001"/>
+            </w:tcBorders>
+            <w:shd w:val="clear" w:color="auto" w:fill="FFFFFF"/>
+            <w:tcMar>
+              <w:top w:w="0" w:type="dxa"/>
+              <w:left w:w="10" w:type="dxa"/>
+              <w:bottom w:w="0" w:type="dxa"/>
+              <w:right w:w="10" w:type="dxa"/>
+            </w:tcMar>
+          </w:tcPr>
+          <w:p>
+            <w:pPr>
+              <w:pStyle w:val="TableContents"/>
+              <w:jc w:val="center"/>
+              <w:rPr>
+                <w:rFonts w:ascii="Nirmala UI" w:hAnsi="Nirmala UI" w:cs="Nirmala UI"/>
+                <w:b/>
+                <w:sz w:val="36"/>
+                <w:szCs w:val="36"/>
+              </w:rPr>
+            </w:pPr>
+            <w:r>
+              <w:rPr>
+                <w:rFonts w:ascii="Nirmala UI" w:hAnsi="Nirmala UI" w:cs="Nirmala UI"/>
+                <w:b/>
+                <w:sz w:val="36"/>
+                <w:szCs w:val="36"/>
+              </w:rPr>
+              <w:t>30</w:t>
+            </w:r>
+          </w:p>
+        </w:tc>
+        <w:tc>
+          <w:tcPr>
+            <w:tcW w:w="4411" w:type="dxa"/>
+            <w:tcBorders>
+              <w:left w:val="single" w:sz="2" w:space="0" w:color="000001"/>
+              <w:bottom w:val="single" w:sz="2" w:space="0" w:color="000001"/>
+              <w:right w:val="single" w:sz="24" w:space="0" w:color="000001"/>
+            </w:tcBorders>
+            <w:shd w:val="clear" w:color="auto" w:fill="FFFFFF"/>
+            <w:tcMar>
+              <w:top w:w="0" w:type="dxa"/>
+              <w:left w:w="10" w:type="dxa"/>
+              <w:bottom w:w="0" w:type="dxa"/>
+              <w:right w:w="10" w:type="dxa"/>
+            </w:tcMar>
+          </w:tcPr>
+          <w:p>
+            <w:pPr>
+              <w:pStyle w:val="TableContents"/>
+            </w:pPr>
+            <w:r>
+              <w:rPr>
+                <w:rFonts w:ascii="Nirmala UI" w:hAnsi="Nirmala UI" w:cs="Nirmala UI"/>
+                <w:sz w:val="36"/>
+                <w:szCs w:val="36"/>
+                <w:cs/>
+              </w:rPr>
+              <w:t xml:space="preserve"> वाशरूम के लिए रुकते समय</w:t>
             </w:r>
           </w:p>
         </w:tc>
       </w:tr>
       <w:tr>
-        <w:tblPrEx>
-          <w:tblCellMar>
-            <w:top w:w="0" w:type="dxa"/>
-            <w:bottom w:w="0" w:type="dxa"/>
-          </w:tblCellMar>
-        </w:tblPrEx>
+        <w:tc>
+          <w:tcPr>
+            <w:tcW w:w="1167" w:type="dxa"/>
+            <w:tcBorders>
+              <w:left w:val="single" w:sz="24" w:space="0" w:color="000001"/>
+              <w:bottom w:val="single" w:sz="2" w:space="0" w:color="000001"/>
+            </w:tcBorders>
+            <w:shd w:val="clear" w:color="auto" w:fill="FFFFFF"/>
+            <w:tcMar>
+              <w:top w:w="55" w:type="dxa"/>
+              <w:left w:w="55" w:type="dxa"/>
+              <w:bottom w:w="55" w:type="dxa"/>
+              <w:right w:w="55" w:type="dxa"/>
+            </w:tcMar>
+          </w:tcPr>
+          <w:p>
+            <w:pPr>
+              <w:pStyle w:val="TableContents"/>
+              <w:jc w:val="center"/>
+              <w:rPr>
+                <w:rFonts w:ascii="Nirmala UI" w:hAnsi="Nirmala UI" w:cs="Nirmala UI"/>
+                <w:b/>
+                <w:bCs/>
+                <w:sz w:val="32"/>
+                <w:szCs w:val="32"/>
+              </w:rPr>
+            </w:pPr>
+          </w:p>
+        </w:tc>
+        <w:tc>
+          <w:tcPr>
+            <w:tcW w:w="4140" w:type="dxa"/>
+            <w:tcBorders>
+              <w:left w:val="single" w:sz="2" w:space="0" w:color="000001"/>
+              <w:bottom w:val="single" w:sz="2" w:space="0" w:color="000001"/>
+              <w:right w:val="double" w:sz="18" w:space="0" w:color="000001"/>
+            </w:tcBorders>
+            <w:shd w:val="clear" w:color="auto" w:fill="FFFFFF"/>
+            <w:tcMar>
+              <w:top w:w="55" w:type="dxa"/>
+              <w:left w:w="55" w:type="dxa"/>
+              <w:bottom w:w="55" w:type="dxa"/>
+              <w:right w:w="55" w:type="dxa"/>
+            </w:tcMar>
+          </w:tcPr>
+          <w:p>
+            <w:pPr>
+              <w:pStyle w:val="TableContents"/>
+            </w:pPr>
+          </w:p>
+        </w:tc>
+        <w:tc>
+          <w:tcPr>
+            <w:tcW w:w="989" w:type="dxa"/>
+            <w:tcBorders>
+              <w:left w:val="double" w:sz="18" w:space="0" w:color="000001"/>
+              <w:bottom w:val="single" w:sz="2" w:space="0" w:color="000001"/>
+              <w:right w:val="single" w:sz="2" w:space="0" w:color="000001"/>
+            </w:tcBorders>
+            <w:shd w:val="clear" w:color="auto" w:fill="FFFFFF"/>
+            <w:tcMar>
+              <w:top w:w="0" w:type="dxa"/>
+              <w:left w:w="10" w:type="dxa"/>
+              <w:bottom w:w="0" w:type="dxa"/>
+              <w:right w:w="10" w:type="dxa"/>
+            </w:tcMar>
+          </w:tcPr>
+          <w:p>
+            <w:pPr>
+              <w:pStyle w:val="TableContents"/>
+              <w:jc w:val="center"/>
+              <w:rPr>
+                <w:rFonts w:ascii="Nirmala UI" w:hAnsi="Nirmala UI" w:cs="Nirmala UI"/>
+                <w:sz w:val="36"/>
+                <w:szCs w:val="36"/>
+              </w:rPr>
+            </w:pPr>
+          </w:p>
+        </w:tc>
+        <w:tc>
+          <w:tcPr>
+            <w:tcW w:w="4411" w:type="dxa"/>
+            <w:tcBorders>
+              <w:left w:val="single" w:sz="2" w:space="0" w:color="000001"/>
+              <w:bottom w:val="single" w:sz="2" w:space="0" w:color="000001"/>
+              <w:right w:val="single" w:sz="24" w:space="0" w:color="000001"/>
+            </w:tcBorders>
+            <w:shd w:val="clear" w:color="auto" w:fill="FFFFFF"/>
+            <w:tcMar>
+              <w:top w:w="0" w:type="dxa"/>
+              <w:left w:w="10" w:type="dxa"/>
+              <w:bottom w:w="0" w:type="dxa"/>
+              <w:right w:w="10" w:type="dxa"/>
+            </w:tcMar>
+          </w:tcPr>
+          <w:p>
+            <w:pPr>
+              <w:pStyle w:val="TableContents"/>
+              <w:rPr>
+                <w:rFonts w:ascii="Nirmala UI" w:hAnsi="Nirmala UI" w:cs="Nirmala UI"/>
+                <w:sz w:val="36"/>
+                <w:szCs w:val="36"/>
+              </w:rPr>
+            </w:pPr>
+          </w:p>
+        </w:tc>
+      </w:tr>
+      <w:tr>
+        <w:trPr>
+          <w:trHeight w:val="572"/>
+        </w:trPr>
         <w:tc>
           <w:tcPr>
             <w:tcW w:w="1167" w:type="dxa"/>
@@ -895,17 +1083,8 @@
           </w:tcPr>
           <w:p>
             <w:pPr>
-              <w:pStyle w:val="TableContents"/>
-            </w:pPr>
-            <w:r>
-              <w:rPr>
-                <w:rFonts w:ascii="Nirmala UI" w:hAnsi="Nirmala UI" w:cs="Nirmala UI"/>
-                <w:sz w:val="36"/>
-                <w:szCs w:val="36"/>
-                <w:cs/>
-              </w:rPr>
-              <w:t xml:space="preserve"> </w:t>
-            </w:r>
+              <w:pStyle w:val="Standard"/>
+            </w:pPr>
           </w:p>
         </w:tc>
         <w:tc>
@@ -926,33 +1105,8 @@
           </w:tcPr>
           <w:p>
             <w:pPr>
-              <w:pStyle w:val="TableContents"/>
-              <w:jc w:val="center"/>
-              <w:rPr>
-                <w:rFonts w:ascii="Nirmala UI" w:hAnsi="Nirmala UI" w:cs="Nirmala UI"/>
-                <w:b/>
-                <w:sz w:val="36"/>
-                <w:szCs w:val="36"/>
-              </w:rPr>
-            </w:pPr>
-            <w:r>
-              <w:rPr>
-                <w:rFonts w:ascii="Nirmala UI" w:hAnsi="Nirmala UI" w:cs="Nirmala UI"/>
-                <w:b/>
-                <w:sz w:val="36"/>
-                <w:szCs w:val="36"/>
-              </w:rPr>
-              <w:t>3</w:t>
-            </w:r>
-            <w:r>
-              <w:rPr>
-                <w:rFonts w:ascii="Nirmala UI" w:hAnsi="Nirmala UI" w:cs="Nirmala UI"/>
-                <w:b/>
-                <w:sz w:val="36"/>
-                <w:szCs w:val="36"/>
-              </w:rPr>
-              <w:t>0</w:t>
-            </w:r>
+              <w:pStyle w:val="Standard"/>
+            </w:pPr>
           </w:p>
         </w:tc>
         <w:tc>
@@ -973,247 +1127,12 @@
           </w:tcPr>
           <w:p>
             <w:pPr>
-              <w:pStyle w:val="TableContents"/>
-            </w:pPr>
-            <w:r>
-              <w:rPr>
-                <w:rFonts w:ascii="Nirmala UI" w:hAnsi="Nirmala UI" w:cs="Nirmala UI"/>
-                <w:sz w:val="36"/>
-                <w:szCs w:val="36"/>
-                <w:cs/>
-              </w:rPr>
-              <w:t xml:space="preserve"> वाशरूम के लिए रुकते समय</w:t>
-            </w:r>
+              <w:pStyle w:val="Standard"/>
+            </w:pPr>
           </w:p>
         </w:tc>
       </w:tr>
       <w:tr>
-        <w:tblPrEx>
-          <w:tblCellMar>
-            <w:top w:w="0" w:type="dxa"/>
-            <w:bottom w:w="0" w:type="dxa"/>
-          </w:tblCellMar>
-        </w:tblPrEx>
-        <w:tc>
-          <w:tcPr>
-            <w:tcW w:w="1167" w:type="dxa"/>
-            <w:tcBorders>
-              <w:left w:val="single" w:sz="24" w:space="0" w:color="000001"/>
-              <w:bottom w:val="single" w:sz="2" w:space="0" w:color="000001"/>
-            </w:tcBorders>
-            <w:shd w:val="clear" w:color="auto" w:fill="FFFFFF"/>
-            <w:tcMar>
-              <w:top w:w="55" w:type="dxa"/>
-              <w:left w:w="55" w:type="dxa"/>
-              <w:bottom w:w="55" w:type="dxa"/>
-              <w:right w:w="55" w:type="dxa"/>
-            </w:tcMar>
-          </w:tcPr>
-          <w:p>
-            <w:pPr>
-              <w:pStyle w:val="TableContents"/>
-              <w:jc w:val="center"/>
-              <w:rPr>
-                <w:rFonts w:ascii="Nirmala UI" w:hAnsi="Nirmala UI" w:cs="Nirmala UI"/>
-                <w:b/>
-                <w:bCs/>
-                <w:sz w:val="32"/>
-                <w:szCs w:val="32"/>
-              </w:rPr>
-            </w:pPr>
-          </w:p>
-        </w:tc>
-        <w:tc>
-          <w:tcPr>
-            <w:tcW w:w="4140" w:type="dxa"/>
-            <w:tcBorders>
-              <w:left w:val="single" w:sz="2" w:space="0" w:color="000001"/>
-              <w:bottom w:val="single" w:sz="2" w:space="0" w:color="000001"/>
-              <w:right w:val="double" w:sz="18" w:space="0" w:color="000001"/>
-            </w:tcBorders>
-            <w:shd w:val="clear" w:color="auto" w:fill="FFFFFF"/>
-            <w:tcMar>
-              <w:top w:w="55" w:type="dxa"/>
-              <w:left w:w="55" w:type="dxa"/>
-              <w:bottom w:w="55" w:type="dxa"/>
-              <w:right w:w="55" w:type="dxa"/>
-            </w:tcMar>
-          </w:tcPr>
-          <w:p>
-            <w:pPr>
-              <w:pStyle w:val="TableContents"/>
-            </w:pPr>
-          </w:p>
-        </w:tc>
-        <w:tc>
-          <w:tcPr>
-            <w:tcW w:w="989" w:type="dxa"/>
-            <w:tcBorders>
-              <w:left w:val="double" w:sz="18" w:space="0" w:color="000001"/>
-              <w:bottom w:val="single" w:sz="2" w:space="0" w:color="000001"/>
-              <w:right w:val="single" w:sz="2" w:space="0" w:color="000001"/>
-            </w:tcBorders>
-            <w:shd w:val="clear" w:color="auto" w:fill="FFFFFF"/>
-            <w:tcMar>
-              <w:top w:w="0" w:type="dxa"/>
-              <w:left w:w="10" w:type="dxa"/>
-              <w:bottom w:w="0" w:type="dxa"/>
-              <w:right w:w="10" w:type="dxa"/>
-            </w:tcMar>
-          </w:tcPr>
-          <w:p>
-            <w:pPr>
-              <w:pStyle w:val="TableContents"/>
-              <w:jc w:val="center"/>
-              <w:rPr>
-                <w:rFonts w:ascii="Nirmala UI" w:hAnsi="Nirmala UI" w:cs="Nirmala UI"/>
-                <w:sz w:val="36"/>
-                <w:szCs w:val="36"/>
-              </w:rPr>
-            </w:pPr>
-          </w:p>
-        </w:tc>
-        <w:tc>
-          <w:tcPr>
-            <w:tcW w:w="4411" w:type="dxa"/>
-            <w:tcBorders>
-              <w:left w:val="single" w:sz="2" w:space="0" w:color="000001"/>
-              <w:bottom w:val="single" w:sz="2" w:space="0" w:color="000001"/>
-              <w:right w:val="single" w:sz="24" w:space="0" w:color="000001"/>
-            </w:tcBorders>
-            <w:shd w:val="clear" w:color="auto" w:fill="FFFFFF"/>
-            <w:tcMar>
-              <w:top w:w="0" w:type="dxa"/>
-              <w:left w:w="10" w:type="dxa"/>
-              <w:bottom w:w="0" w:type="dxa"/>
-              <w:right w:w="10" w:type="dxa"/>
-            </w:tcMar>
-          </w:tcPr>
-          <w:p>
-            <w:pPr>
-              <w:pStyle w:val="TableContents"/>
-              <w:rPr>
-                <w:rFonts w:ascii="Nirmala UI" w:hAnsi="Nirmala UI" w:cs="Nirmala UI"/>
-                <w:sz w:val="36"/>
-                <w:szCs w:val="36"/>
-              </w:rPr>
-            </w:pPr>
-          </w:p>
-        </w:tc>
-      </w:tr>
-      <w:tr>
-        <w:tblPrEx>
-          <w:tblCellMar>
-            <w:top w:w="0" w:type="dxa"/>
-            <w:bottom w:w="0" w:type="dxa"/>
-          </w:tblCellMar>
-        </w:tblPrEx>
-        <w:trPr>
-          <w:trHeight w:val="572"/>
-        </w:trPr>
-        <w:tc>
-          <w:tcPr>
-            <w:tcW w:w="1167" w:type="dxa"/>
-            <w:tcBorders>
-              <w:left w:val="single" w:sz="24" w:space="0" w:color="000001"/>
-              <w:bottom w:val="single" w:sz="2" w:space="0" w:color="000001"/>
-            </w:tcBorders>
-            <w:shd w:val="clear" w:color="auto" w:fill="FFFFFF"/>
-            <w:tcMar>
-              <w:top w:w="55" w:type="dxa"/>
-              <w:left w:w="55" w:type="dxa"/>
-              <w:bottom w:w="55" w:type="dxa"/>
-              <w:right w:w="55" w:type="dxa"/>
-            </w:tcMar>
-          </w:tcPr>
-          <w:p>
-            <w:pPr>
-              <w:pStyle w:val="TableContents"/>
-              <w:jc w:val="center"/>
-              <w:rPr>
-                <w:rFonts w:ascii="Nirmala UI" w:hAnsi="Nirmala UI" w:cs="Nirmala UI"/>
-                <w:b/>
-                <w:bCs/>
-                <w:sz w:val="36"/>
-                <w:szCs w:val="36"/>
-              </w:rPr>
-            </w:pPr>
-          </w:p>
-        </w:tc>
-        <w:tc>
-          <w:tcPr>
-            <w:tcW w:w="4140" w:type="dxa"/>
-            <w:tcBorders>
-              <w:left w:val="single" w:sz="2" w:space="0" w:color="000001"/>
-              <w:bottom w:val="single" w:sz="2" w:space="0" w:color="000001"/>
-              <w:right w:val="double" w:sz="18" w:space="0" w:color="000001"/>
-            </w:tcBorders>
-            <w:shd w:val="clear" w:color="auto" w:fill="FFFFFF"/>
-            <w:tcMar>
-              <w:top w:w="55" w:type="dxa"/>
-              <w:left w:w="55" w:type="dxa"/>
-              <w:bottom w:w="55" w:type="dxa"/>
-              <w:right w:w="55" w:type="dxa"/>
-            </w:tcMar>
-          </w:tcPr>
-          <w:p>
-            <w:pPr>
-              <w:pStyle w:val="Standard"/>
-            </w:pPr>
-          </w:p>
-        </w:tc>
-        <w:tc>
-          <w:tcPr>
-            <w:tcW w:w="989" w:type="dxa"/>
-            <w:tcBorders>
-              <w:left w:val="double" w:sz="18" w:space="0" w:color="000001"/>
-              <w:bottom w:val="single" w:sz="2" w:space="0" w:color="000001"/>
-              <w:right w:val="single" w:sz="2" w:space="0" w:color="000001"/>
-            </w:tcBorders>
-            <w:shd w:val="clear" w:color="auto" w:fill="FFFFFF"/>
-            <w:tcMar>
-              <w:top w:w="0" w:type="dxa"/>
-              <w:left w:w="10" w:type="dxa"/>
-              <w:bottom w:w="0" w:type="dxa"/>
-              <w:right w:w="10" w:type="dxa"/>
-            </w:tcMar>
-          </w:tcPr>
-          <w:p>
-            <w:pPr>
-              <w:pStyle w:val="Standard"/>
-            </w:pPr>
-          </w:p>
-        </w:tc>
-        <w:tc>
-          <w:tcPr>
-            <w:tcW w:w="4411" w:type="dxa"/>
-            <w:tcBorders>
-              <w:left w:val="single" w:sz="2" w:space="0" w:color="000001"/>
-              <w:bottom w:val="single" w:sz="2" w:space="0" w:color="000001"/>
-              <w:right w:val="single" w:sz="24" w:space="0" w:color="000001"/>
-            </w:tcBorders>
-            <w:shd w:val="clear" w:color="auto" w:fill="FFFFFF"/>
-            <w:tcMar>
-              <w:top w:w="0" w:type="dxa"/>
-              <w:left w:w="10" w:type="dxa"/>
-              <w:bottom w:w="0" w:type="dxa"/>
-              <w:right w:w="10" w:type="dxa"/>
-            </w:tcMar>
-          </w:tcPr>
-          <w:p>
-            <w:pPr>
-              <w:pStyle w:val="Standard"/>
-            </w:pPr>
-          </w:p>
-        </w:tc>
-      </w:tr>
-      <w:tr>
-        <w:tblPrEx>
-          <w:tblCellMar>
-            <w:top w:w="0" w:type="dxa"/>
-            <w:bottom w:w="0" w:type="dxa"/>
-          </w:tblCellMar>
-        </w:tblPrEx>
         <w:trPr>
           <w:trHeight w:val="765"/>
         </w:trPr>
@@ -1358,12 +1277,6 @@
         </w:tc>
       </w:tr>
       <w:tr>
-        <w:tblPrEx>
-          <w:tblCellMar>
-            <w:top w:w="0" w:type="dxa"/>
-            <w:bottom w:w="0" w:type="dxa"/>
-          </w:tblCellMar>
-        </w:tblPrEx>
         <w:trPr>
           <w:trHeight w:hRule="exact" w:val="510"/>
         </w:trPr>
@@ -1520,12 +1433,6 @@
         </w:tc>
       </w:tr>
       <w:tr>
-        <w:tblPrEx>
-          <w:tblCellMar>
-            <w:top w:w="0" w:type="dxa"/>
-            <w:bottom w:w="0" w:type="dxa"/>
-          </w:tblCellMar>
-        </w:tblPrEx>
         <w:trPr>
           <w:trHeight w:hRule="exact" w:val="454"/>
         </w:trPr>
@@ -1678,12 +1585,6 @@
         </w:tc>
       </w:tr>
       <w:tr>
-        <w:tblPrEx>
-          <w:tblCellMar>
-            <w:top w:w="0" w:type="dxa"/>
-            <w:bottom w:w="0" w:type="dxa"/>
-          </w:tblCellMar>
-        </w:tblPrEx>
         <w:trPr>
           <w:trHeight w:hRule="exact" w:val="454"/>
         </w:trPr>
@@ -1830,27 +1731,12 @@
                 <w:szCs w:val="32"/>
                 <w:cs/>
               </w:rPr>
-              <w:t xml:space="preserve"> मिनट </w:t>
-            </w:r>
-            <w:r>
-              <w:rPr>
-                <w:rFonts w:ascii="Nirmala UI" w:hAnsi="Nirmala UI" w:cs="Nirmala UI"/>
-                <w:sz w:val="32"/>
-                <w:szCs w:val="32"/>
-                <w:cs/>
-              </w:rPr>
-              <w:t>बाद नाश्ता</w:t>
+              <w:t xml:space="preserve"> मिनट बाद नाश्ता</w:t>
             </w:r>
           </w:p>
         </w:tc>
       </w:tr>
       <w:tr>
-        <w:tblPrEx>
-          <w:tblCellMar>
-            <w:top w:w="0" w:type="dxa"/>
-            <w:bottom w:w="0" w:type="dxa"/>
-          </w:tblCellMar>
-        </w:tblPrEx>
         <w:trPr>
           <w:trHeight w:hRule="exact" w:val="454"/>
         </w:trPr>
@@ -2003,12 +1889,6 @@
         </w:tc>
       </w:tr>
       <w:tr>
-        <w:tblPrEx>
-          <w:tblCellMar>
-            <w:top w:w="0" w:type="dxa"/>
-            <w:bottom w:w="0" w:type="dxa"/>
-          </w:tblCellMar>
-        </w:tblPrEx>
         <w:trPr>
           <w:trHeight w:hRule="exact" w:val="454"/>
         </w:trPr>
@@ -2153,12 +2033,6 @@
         </w:tc>
       </w:tr>
       <w:tr>
-        <w:tblPrEx>
-          <w:tblCellMar>
-            <w:top w:w="0" w:type="dxa"/>
-            <w:bottom w:w="0" w:type="dxa"/>
-          </w:tblCellMar>
-        </w:tblPrEx>
         <w:trPr>
           <w:trHeight w:hRule="exact" w:val="454"/>
         </w:trPr>
@@ -2288,12 +2162,6 @@
         </w:tc>
       </w:tr>
       <w:tr>
-        <w:tblPrEx>
-          <w:tblCellMar>
-            <w:top w:w="0" w:type="dxa"/>
-            <w:bottom w:w="0" w:type="dxa"/>
-          </w:tblCellMar>
-        </w:tblPrEx>
         <w:trPr>
           <w:trHeight w:hRule="exact" w:val="454"/>
         </w:trPr>
@@ -2422,12 +2290,6 @@
         </w:tc>
       </w:tr>
       <w:tr>
-        <w:tblPrEx>
-          <w:tblCellMar>
-            <w:top w:w="0" w:type="dxa"/>
-            <w:bottom w:w="0" w:type="dxa"/>
-          </w:tblCellMar>
-        </w:tblPrEx>
         <w:trPr>
           <w:trHeight w:hRule="exact" w:val="454"/>
         </w:trPr>
@@ -2552,12 +2414,6 @@
         </w:tc>
       </w:tr>
       <w:tr>
-        <w:tblPrEx>
-          <w:tblCellMar>
-            <w:top w:w="0" w:type="dxa"/>
-            <w:bottom w:w="0" w:type="dxa"/>
-          </w:tblCellMar>
-        </w:tblPrEx>
         <w:trPr>
           <w:trHeight w:hRule="exact" w:val="454"/>
         </w:trPr>
@@ -2757,7 +2613,7 @@
                     </wp:anchor>
                   </w:drawing>
                 </mc:Choice>
-                <mc:Fallback>
+                <mc:Fallback xmlns:cx1="http://schemas.microsoft.com/office/drawing/2015/9/8/chartex">
                   <w:pict>
                     <v:shapetype id="_x0000_t202" coordsize="21600,21600" o:spt="202" path="m,l,21600r21600,l21600,xe">
                       <v:stroke joinstyle="miter"/>
@@ -2804,12 +2660,6 @@
         </w:tc>
       </w:tr>
       <w:tr>
-        <w:tblPrEx>
-          <w:tblCellMar>
-            <w:top w:w="0" w:type="dxa"/>
-            <w:bottom w:w="0" w:type="dxa"/>
-          </w:tblCellMar>
-        </w:tblPrEx>
         <w:trPr>
           <w:trHeight w:hRule="exact" w:val="454"/>
         </w:trPr>
@@ -2939,12 +2789,6 @@
         </w:tc>
       </w:tr>
       <w:tr>
-        <w:tblPrEx>
-          <w:tblCellMar>
-            <w:top w:w="0" w:type="dxa"/>
-            <w:bottom w:w="0" w:type="dxa"/>
-          </w:tblCellMar>
-        </w:tblPrEx>
         <w:trPr>
           <w:trHeight w:hRule="exact" w:val="454"/>
         </w:trPr>
@@ -3074,12 +2918,6 @@
         </w:tc>
       </w:tr>
       <w:tr>
-        <w:tblPrEx>
-          <w:tblCellMar>
-            <w:top w:w="0" w:type="dxa"/>
-            <w:bottom w:w="0" w:type="dxa"/>
-          </w:tblCellMar>
-        </w:tblPrEx>
         <w:trPr>
           <w:trHeight w:hRule="exact" w:val="454"/>
         </w:trPr>
@@ -3209,12 +3047,6 @@
         </w:tc>
       </w:tr>
       <w:tr>
-        <w:tblPrEx>
-          <w:tblCellMar>
-            <w:top w:w="0" w:type="dxa"/>
-            <w:bottom w:w="0" w:type="dxa"/>
-          </w:tblCellMar>
-        </w:tblPrEx>
         <w:trPr>
           <w:trHeight w:hRule="exact" w:val="454"/>
         </w:trPr>
@@ -3342,12 +3174,6 @@
         </w:tc>
       </w:tr>
       <w:tr>
-        <w:tblPrEx>
-          <w:tblCellMar>
-            <w:top w:w="0" w:type="dxa"/>
-            <w:bottom w:w="0" w:type="dxa"/>
-          </w:tblCellMar>
-        </w:tblPrEx>
         <w:trPr>
           <w:cantSplit/>
           <w:trHeight w:hRule="exact" w:val="454"/>
@@ -3557,14 +3383,14 @@
           <w:rFonts w:ascii="Nirmala UI" w:hAnsi="Nirmala UI" w:cs="Nirmala UI"/>
         </w:rPr>
         <w:tab/>
-        <w:t>and immediately press “Enter</w:t>
+        <w:t>and immediately press “</w:t>
       </w:r>
       <w:proofErr w:type="gramStart"/>
       <w:r>
         <w:rPr>
           <w:rFonts w:ascii="Nirmala UI" w:hAnsi="Nirmala UI" w:cs="Nirmala UI"/>
         </w:rPr>
-        <w:t>”(</w:t>
+        <w:t>Enter”(</w:t>
       </w:r>
       <w:proofErr w:type="gramEnd"/>
       <w:r>
@@ -3591,27 +3417,7 @@
         <w:rPr>
           <w:rFonts w:ascii="Nirmala UI" w:hAnsi="Nirmala UI" w:cs="Nirmala UI"/>
         </w:rPr>
-        <w:t xml:space="preserve">2. To Stop the playing announcement </w:t>
-      </w:r>
-      <w:r>
-        <w:rPr>
-          <w:rFonts w:ascii="Nirmala UI" w:hAnsi="Nirmala UI" w:cs="Nirmala UI"/>
-        </w:rPr>
-        <w:t>press “Backspace</w:t>
-      </w:r>
-      <w:proofErr w:type="gramStart"/>
-      <w:r>
-        <w:rPr>
-          <w:rFonts w:ascii="Nirmala UI" w:hAnsi="Nirmala UI" w:cs="Nirmala UI"/>
-        </w:rPr>
-        <w:t>”(</w:t>
-      </w:r>
-      <w:proofErr w:type="gramEnd"/>
-      <w:r>
-        <w:rPr>
-          <w:rFonts w:ascii="Nirmala UI" w:hAnsi="Nirmala UI" w:cs="Nirmala UI"/>
-        </w:rPr>
-        <w:t>Red) key.</w:t>
+        <w:t>2. To Stop the playing announcement press “Backspace”(Red) key.</w:t>
       </w:r>
     </w:p>
     <w:tbl>
@@ -3632,12 +3438,6 @@
         <w:gridCol w:w="4411"/>
       </w:tblGrid>
       <w:tr>
-        <w:tblPrEx>
-          <w:tblCellMar>
-            <w:top w:w="0" w:type="dxa"/>
-            <w:bottom w:w="0" w:type="dxa"/>
-          </w:tblCellMar>
-        </w:tblPrEx>
         <w:trPr>
           <w:trHeight w:val="969"/>
         </w:trPr>
@@ -3816,12 +3616,6 @@
         </w:tc>
       </w:tr>
       <w:tr>
-        <w:tblPrEx>
-          <w:tblCellMar>
-            <w:top w:w="0" w:type="dxa"/>
-            <w:bottom w:w="0" w:type="dxa"/>
-          </w:tblCellMar>
-        </w:tblPrEx>
         <w:tc>
           <w:tcPr>
             <w:tcW w:w="1167" w:type="dxa"/>
@@ -3996,12 +3790,6 @@
         </w:tc>
       </w:tr>
       <w:tr>
-        <w:tblPrEx>
-          <w:tblCellMar>
-            <w:top w:w="0" w:type="dxa"/>
-            <w:bottom w:w="0" w:type="dxa"/>
-          </w:tblCellMar>
-        </w:tblPrEx>
         <w:tc>
           <w:tcPr>
             <w:tcW w:w="1167" w:type="dxa"/>
@@ -4188,12 +3976,6 @@
         </w:tc>
       </w:tr>
       <w:tr>
-        <w:tblPrEx>
-          <w:tblCellMar>
-            <w:top w:w="0" w:type="dxa"/>
-            <w:bottom w:w="0" w:type="dxa"/>
-          </w:tblCellMar>
-        </w:tblPrEx>
         <w:tc>
           <w:tcPr>
             <w:tcW w:w="1167" w:type="dxa"/>
@@ -4345,12 +4127,6 @@
         </w:tc>
       </w:tr>
       <w:tr>
-        <w:tblPrEx>
-          <w:tblCellMar>
-            <w:top w:w="0" w:type="dxa"/>
-            <w:bottom w:w="0" w:type="dxa"/>
-          </w:tblCellMar>
-        </w:tblPrEx>
         <w:tc>
           <w:tcPr>
             <w:tcW w:w="1167" w:type="dxa"/>
@@ -4424,6 +4200,52 @@
               </w:rPr>
               <w:t xml:space="preserve"> मन मंदिर </w:t>
             </w:r>
+            <w:proofErr w:type="spellStart"/>
+            <w:r>
+              <w:rPr>
+                <w:rFonts w:ascii="Nirmala UI" w:hAnsi="Nirmala UI" w:cs="Nirmala UI"/>
+                <w:sz w:val="32"/>
+                <w:szCs w:val="32"/>
+              </w:rPr>
+              <w:t>टर्मिनल</w:t>
+            </w:r>
+            <w:proofErr w:type="spellEnd"/>
+            <w:r>
+              <w:rPr>
+                <w:rFonts w:ascii="Nirmala UI" w:hAnsi="Nirmala UI" w:cs="Nirmala UI"/>
+                <w:sz w:val="32"/>
+                <w:szCs w:val="32"/>
+              </w:rPr>
+              <w:t xml:space="preserve">, </w:t>
+            </w:r>
+            <w:proofErr w:type="spellStart"/>
+            <w:r>
+              <w:rPr>
+                <w:rFonts w:ascii="Nirmala UI" w:hAnsi="Nirmala UI" w:cs="Nirmala UI"/>
+                <w:sz w:val="32"/>
+                <w:szCs w:val="32"/>
+              </w:rPr>
+              <w:t>अदालत</w:t>
+            </w:r>
+            <w:proofErr w:type="spellEnd"/>
+            <w:r>
+              <w:rPr>
+                <w:rFonts w:ascii="Nirmala UI" w:hAnsi="Nirmala UI" w:cs="Nirmala UI"/>
+                <w:sz w:val="32"/>
+                <w:szCs w:val="32"/>
+              </w:rPr>
+              <w:t xml:space="preserve"> </w:t>
+            </w:r>
+            <w:proofErr w:type="spellStart"/>
+            <w:r>
+              <w:rPr>
+                <w:rFonts w:ascii="Nirmala UI" w:hAnsi="Nirmala UI" w:cs="Nirmala UI"/>
+                <w:sz w:val="32"/>
+                <w:szCs w:val="32"/>
+              </w:rPr>
+              <w:t>रोड</w:t>
+            </w:r>
+            <w:proofErr w:type="spellEnd"/>
           </w:p>
         </w:tc>
         <w:tc>
@@ -4502,12 +4324,6 @@
         </w:tc>
       </w:tr>
       <w:tr>
-        <w:tblPrEx>
-          <w:tblCellMar>
-            <w:top w:w="0" w:type="dxa"/>
-            <w:bottom w:w="0" w:type="dxa"/>
-          </w:tblCellMar>
-        </w:tblPrEx>
         <w:tc>
           <w:tcPr>
             <w:tcW w:w="1167" w:type="dxa"/>
@@ -4667,12 +4483,6 @@
         </w:tc>
       </w:tr>
       <w:tr>
-        <w:tblPrEx>
-          <w:tblCellMar>
-            <w:top w:w="0" w:type="dxa"/>
-            <w:bottom w:w="0" w:type="dxa"/>
-          </w:tblCellMar>
-        </w:tblPrEx>
         <w:tc>
           <w:tcPr>
             <w:tcW w:w="1167" w:type="dxa"/>
@@ -4737,6 +4547,14 @@
                 <w:szCs w:val="32"/>
               </w:rPr>
             </w:pPr>
+            <w:r>
+              <w:rPr>
+                <w:rFonts w:ascii="Nirmala UI" w:hAnsi="Nirmala UI" w:cs="Nirmala UI"/>
+                <w:sz w:val="32"/>
+                <w:szCs w:val="32"/>
+              </w:rPr>
+              <w:t xml:space="preserve"> </w:t>
+            </w:r>
             <w:proofErr w:type="spellStart"/>
             <w:r>
               <w:rPr>
@@ -4842,12 +4660,6 @@
         </w:tc>
       </w:tr>
       <w:tr>
-        <w:tblPrEx>
-          <w:tblCellMar>
-            <w:top w:w="0" w:type="dxa"/>
-            <w:bottom w:w="0" w:type="dxa"/>
-          </w:tblCellMar>
-        </w:tblPrEx>
         <w:tc>
           <w:tcPr>
             <w:tcW w:w="1167" w:type="dxa"/>
@@ -4912,6 +4724,14 @@
                 <w:szCs w:val="32"/>
               </w:rPr>
             </w:pPr>
+            <w:r>
+              <w:rPr>
+                <w:rFonts w:ascii="Nirmala UI" w:hAnsi="Nirmala UI" w:cs="Nirmala UI"/>
+                <w:sz w:val="32"/>
+                <w:szCs w:val="32"/>
+              </w:rPr>
+              <w:t xml:space="preserve"> </w:t>
+            </w:r>
             <w:proofErr w:type="spellStart"/>
             <w:r>
               <w:rPr>
@@ -4994,9 +4814,526 @@
                 <w:szCs w:val="32"/>
               </w:rPr>
               <w:t xml:space="preserve"> </w:t>
+            </w:r>
+            <w:proofErr w:type="spellStart"/>
+            <w:r>
+              <w:rPr>
+                <w:rFonts w:ascii="Nirmala UI" w:hAnsi="Nirmala UI" w:cs="Nirmala UI"/>
+                <w:sz w:val="32"/>
+                <w:szCs w:val="32"/>
+              </w:rPr>
+              <w:t>मेहकर</w:t>
+            </w:r>
+            <w:proofErr w:type="spellEnd"/>
+          </w:p>
+        </w:tc>
+      </w:tr>
+      <w:tr>
+        <w:tc>
+          <w:tcPr>
+            <w:tcW w:w="1167" w:type="dxa"/>
+            <w:tcBorders>
+              <w:left w:val="single" w:sz="24" w:space="0" w:color="000001"/>
+              <w:bottom w:val="single" w:sz="2" w:space="0" w:color="000001"/>
+            </w:tcBorders>
+            <w:shd w:val="clear" w:color="auto" w:fill="FFFFFF"/>
+            <w:tcMar>
+              <w:top w:w="55" w:type="dxa"/>
+              <w:left w:w="55" w:type="dxa"/>
+              <w:bottom w:w="55" w:type="dxa"/>
+              <w:right w:w="55" w:type="dxa"/>
+            </w:tcMar>
+          </w:tcPr>
+          <w:p>
+            <w:pPr>
+              <w:pStyle w:val="TableContents"/>
+              <w:jc w:val="center"/>
+              <w:rPr>
+                <w:rFonts w:ascii="Nirmala UI" w:hAnsi="Nirmala UI" w:cs="Nirmala UI"/>
+                <w:b/>
+                <w:bCs/>
+                <w:sz w:val="32"/>
+                <w:szCs w:val="32"/>
+              </w:rPr>
+            </w:pPr>
+            <w:r>
+              <w:rPr>
+                <w:rFonts w:ascii="Nirmala UI" w:hAnsi="Nirmala UI" w:cs="Nirmala UI"/>
+                <w:b/>
+                <w:bCs/>
+                <w:sz w:val="32"/>
+                <w:szCs w:val="32"/>
+              </w:rPr>
+              <w:t>48</w:t>
+            </w:r>
+          </w:p>
+        </w:tc>
+        <w:tc>
+          <w:tcPr>
+            <w:tcW w:w="4140" w:type="dxa"/>
+            <w:tcBorders>
+              <w:left w:val="single" w:sz="2" w:space="0" w:color="000001"/>
+              <w:bottom w:val="single" w:sz="2" w:space="0" w:color="000001"/>
+              <w:right w:val="double" w:sz="18" w:space="0" w:color="000001"/>
+            </w:tcBorders>
+            <w:shd w:val="clear" w:color="auto" w:fill="FFFFFF"/>
+            <w:tcMar>
+              <w:top w:w="55" w:type="dxa"/>
+              <w:left w:w="55" w:type="dxa"/>
+              <w:bottom w:w="55" w:type="dxa"/>
+              <w:right w:w="55" w:type="dxa"/>
+            </w:tcMar>
+          </w:tcPr>
+          <w:p>
+            <w:pPr>
+              <w:pStyle w:val="TableContents"/>
+              <w:rPr>
+                <w:rFonts w:ascii="Nirmala UI" w:hAnsi="Nirmala UI" w:cs="Nirmala UI"/>
+                <w:sz w:val="32"/>
+                <w:szCs w:val="32"/>
+              </w:rPr>
+            </w:pPr>
+            <w:r>
+              <w:rPr>
+                <w:rFonts w:ascii="Nirmala UI" w:hAnsi="Nirmala UI" w:cs="Nirmala UI"/>
+                <w:sz w:val="32"/>
+                <w:szCs w:val="32"/>
+                <w:cs/>
+              </w:rPr>
+              <w:t xml:space="preserve"> </w:t>
+            </w:r>
+            <w:proofErr w:type="spellStart"/>
+            <w:r>
+              <w:rPr>
+                <w:rFonts w:ascii="Nirmala UI" w:hAnsi="Nirmala UI" w:cs="Nirmala UI"/>
+                <w:sz w:val="32"/>
+                <w:szCs w:val="32"/>
+              </w:rPr>
+              <w:t>कारंजा</w:t>
+            </w:r>
+            <w:proofErr w:type="spellEnd"/>
+            <w:r>
+              <w:rPr>
+                <w:rFonts w:ascii="Nirmala UI" w:hAnsi="Nirmala UI" w:cs="Nirmala UI"/>
+                <w:sz w:val="32"/>
+                <w:szCs w:val="32"/>
+              </w:rPr>
+              <w:t xml:space="preserve"> </w:t>
+            </w:r>
+            <w:proofErr w:type="spellStart"/>
+            <w:r>
+              <w:rPr>
+                <w:rFonts w:ascii="Nirmala UI" w:hAnsi="Nirmala UI" w:cs="Nirmala UI"/>
+                <w:sz w:val="32"/>
+                <w:szCs w:val="32"/>
+              </w:rPr>
+              <w:t>लाड</w:t>
+            </w:r>
+            <w:proofErr w:type="spellEnd"/>
+            <w:r>
+              <w:rPr>
+                <w:rFonts w:ascii="Nirmala UI" w:hAnsi="Nirmala UI" w:cs="Nirmala UI"/>
+                <w:sz w:val="32"/>
+                <w:szCs w:val="32"/>
+              </w:rPr>
+              <w:t xml:space="preserve"> </w:t>
+            </w:r>
+          </w:p>
+        </w:tc>
+        <w:tc>
+          <w:tcPr>
+            <w:tcW w:w="989" w:type="dxa"/>
+            <w:tcBorders>
+              <w:left w:val="double" w:sz="18" w:space="0" w:color="000001"/>
+              <w:bottom w:val="single" w:sz="2" w:space="0" w:color="000001"/>
+              <w:right w:val="single" w:sz="2" w:space="0" w:color="000001"/>
+            </w:tcBorders>
+            <w:shd w:val="clear" w:color="auto" w:fill="FFFFFF"/>
+            <w:tcMar>
+              <w:top w:w="0" w:type="dxa"/>
+              <w:left w:w="10" w:type="dxa"/>
+              <w:bottom w:w="0" w:type="dxa"/>
+              <w:right w:w="10" w:type="dxa"/>
+            </w:tcMar>
+          </w:tcPr>
+          <w:p>
+            <w:pPr>
+              <w:pStyle w:val="TableContents"/>
+              <w:jc w:val="center"/>
+              <w:rPr>
+                <w:rFonts w:ascii="Nirmala UI" w:hAnsi="Nirmala UI" w:cs="Nirmala UI"/>
+                <w:b/>
+                <w:sz w:val="32"/>
+                <w:szCs w:val="32"/>
+              </w:rPr>
+            </w:pPr>
+            <w:r>
+              <w:rPr>
+                <w:rFonts w:ascii="Nirmala UI" w:hAnsi="Nirmala UI" w:cs="Nirmala UI"/>
+                <w:b/>
+                <w:sz w:val="32"/>
+                <w:szCs w:val="32"/>
+              </w:rPr>
+              <w:t>78</w:t>
+            </w:r>
+          </w:p>
+        </w:tc>
+        <w:tc>
+          <w:tcPr>
+            <w:tcW w:w="4411" w:type="dxa"/>
+            <w:tcBorders>
+              <w:left w:val="single" w:sz="2" w:space="0" w:color="000001"/>
+              <w:bottom w:val="single" w:sz="2" w:space="0" w:color="000001"/>
+              <w:right w:val="single" w:sz="24" w:space="0" w:color="000001"/>
+            </w:tcBorders>
+            <w:shd w:val="clear" w:color="auto" w:fill="FFFFFF"/>
+            <w:tcMar>
+              <w:top w:w="0" w:type="dxa"/>
+              <w:left w:w="10" w:type="dxa"/>
+              <w:bottom w:w="0" w:type="dxa"/>
+              <w:right w:w="10" w:type="dxa"/>
+            </w:tcMar>
+          </w:tcPr>
+          <w:p>
+            <w:pPr>
+              <w:pStyle w:val="TableContents"/>
+              <w:rPr>
+                <w:rFonts w:ascii="Nirmala UI" w:hAnsi="Nirmala UI" w:cs="Nirmala UI"/>
+                <w:sz w:val="32"/>
+                <w:szCs w:val="32"/>
+              </w:rPr>
+            </w:pPr>
+            <w:r>
+              <w:rPr>
+                <w:rFonts w:ascii="Nirmala UI" w:hAnsi="Nirmala UI" w:cs="Nirmala UI"/>
+                <w:sz w:val="32"/>
+                <w:szCs w:val="32"/>
+              </w:rPr>
+              <w:t xml:space="preserve"> </w:t>
+            </w:r>
+            <w:proofErr w:type="spellStart"/>
+            <w:r>
+              <w:rPr>
+                <w:rFonts w:ascii="Nirmala UI" w:hAnsi="Nirmala UI" w:cs="Nirmala UI"/>
+                <w:sz w:val="32"/>
+                <w:szCs w:val="32"/>
+              </w:rPr>
+              <w:t>जालना</w:t>
+            </w:r>
+            <w:proofErr w:type="spellEnd"/>
+          </w:p>
+        </w:tc>
+      </w:tr>
+      <w:tr>
+        <w:tc>
+          <w:tcPr>
+            <w:tcW w:w="1167" w:type="dxa"/>
+            <w:tcBorders>
+              <w:left w:val="single" w:sz="24" w:space="0" w:color="000001"/>
+              <w:bottom w:val="single" w:sz="2" w:space="0" w:color="000001"/>
+            </w:tcBorders>
+            <w:shd w:val="clear" w:color="auto" w:fill="FFFFFF"/>
+            <w:tcMar>
+              <w:top w:w="55" w:type="dxa"/>
+              <w:left w:w="55" w:type="dxa"/>
+              <w:bottom w:w="55" w:type="dxa"/>
+              <w:right w:w="55" w:type="dxa"/>
+            </w:tcMar>
+          </w:tcPr>
+          <w:p>
+            <w:pPr>
+              <w:pStyle w:val="TableContents"/>
+              <w:jc w:val="center"/>
+              <w:rPr>
+                <w:rFonts w:ascii="Nirmala UI" w:hAnsi="Nirmala UI" w:cs="Nirmala UI"/>
+                <w:b/>
+                <w:bCs/>
+                <w:sz w:val="32"/>
+                <w:szCs w:val="32"/>
+              </w:rPr>
+            </w:pPr>
+            <w:r>
+              <w:rPr>
+                <w:rFonts w:ascii="Nirmala UI" w:hAnsi="Nirmala UI" w:cs="Nirmala UI"/>
+                <w:b/>
+                <w:bCs/>
+                <w:sz w:val="32"/>
+                <w:szCs w:val="32"/>
+              </w:rPr>
+              <w:t>49</w:t>
+            </w:r>
+          </w:p>
+        </w:tc>
+        <w:tc>
+          <w:tcPr>
+            <w:tcW w:w="4140" w:type="dxa"/>
+            <w:tcBorders>
+              <w:left w:val="single" w:sz="2" w:space="0" w:color="000001"/>
+              <w:bottom w:val="single" w:sz="2" w:space="0" w:color="000001"/>
+              <w:right w:val="double" w:sz="18" w:space="0" w:color="000001"/>
+            </w:tcBorders>
+            <w:shd w:val="clear" w:color="auto" w:fill="FFFFFF"/>
+            <w:tcMar>
+              <w:top w:w="55" w:type="dxa"/>
+              <w:left w:w="55" w:type="dxa"/>
+              <w:bottom w:w="55" w:type="dxa"/>
+              <w:right w:w="55" w:type="dxa"/>
+            </w:tcMar>
+          </w:tcPr>
+          <w:p>
+            <w:pPr>
+              <w:pStyle w:val="TableContents"/>
+              <w:rPr>
+                <w:rFonts w:ascii="Nirmala UI" w:hAnsi="Nirmala UI" w:cs="Nirmala UI"/>
+                <w:sz w:val="32"/>
+                <w:szCs w:val="32"/>
+              </w:rPr>
+            </w:pPr>
+            <w:r>
+              <w:rPr>
+                <w:rFonts w:ascii="Nirmala UI" w:hAnsi="Nirmala UI" w:cs="Nirmala UI"/>
+                <w:sz w:val="32"/>
+                <w:szCs w:val="32"/>
+                <w:cs/>
+              </w:rPr>
+              <w:t xml:space="preserve"> यवतमाळ </w:t>
+            </w:r>
+          </w:p>
+        </w:tc>
+        <w:tc>
+          <w:tcPr>
+            <w:tcW w:w="989" w:type="dxa"/>
+            <w:tcBorders>
+              <w:left w:val="double" w:sz="18" w:space="0" w:color="000001"/>
+              <w:bottom w:val="single" w:sz="2" w:space="0" w:color="000001"/>
+              <w:right w:val="single" w:sz="2" w:space="0" w:color="000001"/>
+            </w:tcBorders>
+            <w:shd w:val="clear" w:color="auto" w:fill="FFFFFF"/>
+            <w:tcMar>
+              <w:top w:w="0" w:type="dxa"/>
+              <w:left w:w="10" w:type="dxa"/>
+              <w:bottom w:w="0" w:type="dxa"/>
+              <w:right w:w="10" w:type="dxa"/>
+            </w:tcMar>
+          </w:tcPr>
+          <w:p>
+            <w:pPr>
+              <w:pStyle w:val="TableContents"/>
+              <w:jc w:val="center"/>
+              <w:rPr>
+                <w:rFonts w:ascii="Nirmala UI" w:hAnsi="Nirmala UI" w:cs="Nirmala UI"/>
+                <w:b/>
+                <w:sz w:val="32"/>
+                <w:szCs w:val="32"/>
+              </w:rPr>
+            </w:pPr>
+            <w:r>
+              <w:rPr>
+                <w:rFonts w:ascii="Nirmala UI" w:hAnsi="Nirmala UI" w:cs="Nirmala UI"/>
+                <w:b/>
+                <w:sz w:val="32"/>
+                <w:szCs w:val="32"/>
+              </w:rPr>
+              <w:t>79</w:t>
+            </w:r>
+          </w:p>
+        </w:tc>
+        <w:tc>
+          <w:tcPr>
+            <w:tcW w:w="4411" w:type="dxa"/>
+            <w:tcBorders>
+              <w:left w:val="single" w:sz="2" w:space="0" w:color="000001"/>
+              <w:bottom w:val="single" w:sz="2" w:space="0" w:color="000001"/>
+              <w:right w:val="single" w:sz="24" w:space="0" w:color="000001"/>
+            </w:tcBorders>
+            <w:shd w:val="clear" w:color="auto" w:fill="FFFFFF"/>
+            <w:tcMar>
+              <w:top w:w="0" w:type="dxa"/>
+              <w:left w:w="10" w:type="dxa"/>
+              <w:bottom w:w="0" w:type="dxa"/>
+              <w:right w:w="10" w:type="dxa"/>
+            </w:tcMar>
+          </w:tcPr>
+          <w:p>
+            <w:pPr>
+              <w:pStyle w:val="TableContents"/>
+              <w:rPr>
+                <w:rFonts w:ascii="Nirmala UI" w:hAnsi="Nirmala UI" w:cs="Nirmala UI"/>
+                <w:sz w:val="32"/>
+                <w:szCs w:val="32"/>
+              </w:rPr>
+            </w:pPr>
+            <w:r>
+              <w:rPr>
+                <w:rFonts w:ascii="Nirmala UI" w:hAnsi="Nirmala UI" w:cs="Nirmala UI"/>
+                <w:sz w:val="32"/>
+                <w:szCs w:val="32"/>
+                <w:cs/>
+              </w:rPr>
+              <w:t xml:space="preserve"> सिडको बस स्टैंड </w:t>
+            </w:r>
+          </w:p>
+        </w:tc>
+      </w:tr>
+      <w:tr>
+        <w:tc>
+          <w:tcPr>
+            <w:tcW w:w="1167" w:type="dxa"/>
+            <w:tcBorders>
+              <w:left w:val="single" w:sz="24" w:space="0" w:color="000001"/>
+              <w:bottom w:val="single" w:sz="2" w:space="0" w:color="000001"/>
+            </w:tcBorders>
+            <w:shd w:val="clear" w:color="auto" w:fill="FFFFFF"/>
+            <w:tcMar>
+              <w:top w:w="55" w:type="dxa"/>
+              <w:left w:w="55" w:type="dxa"/>
+              <w:bottom w:w="55" w:type="dxa"/>
+              <w:right w:w="55" w:type="dxa"/>
+            </w:tcMar>
+          </w:tcPr>
+          <w:p>
+            <w:pPr>
+              <w:pStyle w:val="TableContents"/>
+              <w:jc w:val="center"/>
+              <w:rPr>
+                <w:rFonts w:ascii="Nirmala UI" w:hAnsi="Nirmala UI" w:cs="Nirmala UI"/>
+                <w:b/>
+                <w:bCs/>
+                <w:sz w:val="32"/>
+                <w:szCs w:val="32"/>
+              </w:rPr>
+            </w:pPr>
+            <w:r>
+              <w:rPr>
+                <w:rFonts w:ascii="Nirmala UI" w:hAnsi="Nirmala UI" w:cs="Nirmala UI"/>
+                <w:b/>
+                <w:bCs/>
+                <w:sz w:val="32"/>
+                <w:szCs w:val="32"/>
+              </w:rPr>
+              <w:t>50</w:t>
+            </w:r>
+          </w:p>
+        </w:tc>
+        <w:tc>
+          <w:tcPr>
+            <w:tcW w:w="4140" w:type="dxa"/>
+            <w:tcBorders>
+              <w:left w:val="single" w:sz="2" w:space="0" w:color="000001"/>
+              <w:bottom w:val="single" w:sz="2" w:space="0" w:color="000001"/>
+              <w:right w:val="double" w:sz="18" w:space="0" w:color="000001"/>
+            </w:tcBorders>
+            <w:shd w:val="clear" w:color="auto" w:fill="FFFFFF"/>
+            <w:tcMar>
+              <w:top w:w="55" w:type="dxa"/>
+              <w:left w:w="55" w:type="dxa"/>
+              <w:bottom w:w="55" w:type="dxa"/>
+              <w:right w:w="55" w:type="dxa"/>
+            </w:tcMar>
+          </w:tcPr>
+          <w:p>
+            <w:pPr>
+              <w:pStyle w:val="TableContents"/>
+              <w:rPr>
+                <w:rFonts w:ascii="Nirmala UI" w:hAnsi="Nirmala UI" w:cs="Nirmala UI"/>
+                <w:sz w:val="32"/>
+                <w:szCs w:val="32"/>
+              </w:rPr>
+            </w:pPr>
+            <w:r>
+              <w:rPr>
+                <w:rFonts w:ascii="Nirmala UI" w:hAnsi="Nirmala UI" w:cs="Nirmala UI"/>
+                <w:sz w:val="32"/>
+                <w:szCs w:val="32"/>
+                <w:cs/>
+              </w:rPr>
+              <w:t xml:space="preserve"> वर्धा </w:t>
+            </w:r>
+          </w:p>
+        </w:tc>
+        <w:tc>
+          <w:tcPr>
+            <w:tcW w:w="989" w:type="dxa"/>
+            <w:tcBorders>
+              <w:left w:val="double" w:sz="18" w:space="0" w:color="000001"/>
+              <w:bottom w:val="single" w:sz="2" w:space="0" w:color="000001"/>
+              <w:right w:val="single" w:sz="2" w:space="0" w:color="000001"/>
+            </w:tcBorders>
+            <w:shd w:val="clear" w:color="auto" w:fill="FFFFFF"/>
+            <w:tcMar>
+              <w:top w:w="0" w:type="dxa"/>
+              <w:left w:w="10" w:type="dxa"/>
+              <w:bottom w:w="0" w:type="dxa"/>
+              <w:right w:w="10" w:type="dxa"/>
+            </w:tcMar>
+          </w:tcPr>
+          <w:p>
+            <w:pPr>
+              <w:pStyle w:val="TableContents"/>
+              <w:jc w:val="center"/>
+              <w:rPr>
+                <w:rFonts w:ascii="Nirmala UI" w:hAnsi="Nirmala UI" w:cs="Nirmala UI"/>
+                <w:b/>
+                <w:sz w:val="32"/>
+                <w:szCs w:val="32"/>
+              </w:rPr>
+            </w:pPr>
+            <w:r>
+              <w:rPr>
+                <w:rFonts w:ascii="Nirmala UI" w:hAnsi="Nirmala UI" w:cs="Nirmala UI"/>
+                <w:b/>
+                <w:sz w:val="32"/>
+                <w:szCs w:val="32"/>
+              </w:rPr>
+              <w:t>80</w:t>
+            </w:r>
+          </w:p>
+        </w:tc>
+        <w:tc>
+          <w:tcPr>
+            <w:tcW w:w="4411" w:type="dxa"/>
+            <w:tcBorders>
+              <w:left w:val="single" w:sz="2" w:space="0" w:color="000001"/>
+              <w:bottom w:val="single" w:sz="2" w:space="0" w:color="000001"/>
+              <w:right w:val="single" w:sz="24" w:space="0" w:color="000001"/>
+            </w:tcBorders>
+            <w:shd w:val="clear" w:color="auto" w:fill="FFFFFF"/>
+            <w:tcMar>
+              <w:top w:w="0" w:type="dxa"/>
+              <w:left w:w="10" w:type="dxa"/>
+              <w:bottom w:w="0" w:type="dxa"/>
+              <w:right w:w="10" w:type="dxa"/>
+            </w:tcMar>
+          </w:tcPr>
+          <w:p>
+            <w:pPr>
+              <w:pStyle w:val="TableContents"/>
+              <w:rPr>
+                <w:rFonts w:ascii="Nirmala UI" w:hAnsi="Nirmala UI" w:cs="Nirmala UI" w:hint="cs"/>
+                <w:sz w:val="32"/>
+                <w:szCs w:val="32"/>
+              </w:rPr>
+            </w:pPr>
+            <w:r>
+              <w:rPr>
+                <w:rFonts w:ascii="Nirmala UI" w:hAnsi="Nirmala UI" w:cs="Nirmala UI"/>
+                <w:sz w:val="32"/>
+                <w:szCs w:val="32"/>
+                <w:cs/>
+              </w:rPr>
+              <w:t xml:space="preserve"> मन मंदिर</w:t>
             </w:r>
             <w:bookmarkStart w:id="0" w:name="_GoBack"/>
             <w:bookmarkEnd w:id="0"/>
+            <w:r>
+              <w:rPr>
+                <w:rFonts w:ascii="Nirmala UI" w:hAnsi="Nirmala UI" w:cs="Nirmala UI" w:hint="cs"/>
+                <w:sz w:val="32"/>
+                <w:szCs w:val="32"/>
+                <w:cs/>
+              </w:rPr>
+              <w:t xml:space="preserve"> </w:t>
+            </w:r>
             <w:proofErr w:type="spellStart"/>
             <w:r>
               <w:rPr>
@@ -5004,19 +5341,49 @@
                 <w:sz w:val="32"/>
                 <w:szCs w:val="32"/>
               </w:rPr>
-              <w:t>मेहकर</w:t>
+              <w:t>टर्मिनल</w:t>
+            </w:r>
+            <w:proofErr w:type="spellEnd"/>
+            <w:r>
+              <w:rPr>
+                <w:rFonts w:ascii="Nirmala UI" w:hAnsi="Nirmala UI" w:cs="Nirmala UI"/>
+                <w:sz w:val="32"/>
+                <w:szCs w:val="32"/>
+              </w:rPr>
+              <w:t xml:space="preserve">, </w:t>
+            </w:r>
+            <w:proofErr w:type="spellStart"/>
+            <w:r>
+              <w:rPr>
+                <w:rFonts w:ascii="Nirmala UI" w:hAnsi="Nirmala UI" w:cs="Nirmala UI"/>
+                <w:sz w:val="32"/>
+                <w:szCs w:val="32"/>
+              </w:rPr>
+              <w:t>अदालत</w:t>
+            </w:r>
+            <w:proofErr w:type="spellEnd"/>
+            <w:r>
+              <w:rPr>
+                <w:rFonts w:ascii="Nirmala UI" w:hAnsi="Nirmala UI" w:cs="Nirmala UI"/>
+                <w:sz w:val="32"/>
+                <w:szCs w:val="32"/>
+              </w:rPr>
+              <w:t xml:space="preserve"> </w:t>
+            </w:r>
+            <w:proofErr w:type="spellStart"/>
+            <w:r>
+              <w:rPr>
+                <w:rFonts w:ascii="Nirmala UI" w:hAnsi="Nirmala UI" w:cs="Nirmala UI"/>
+                <w:sz w:val="32"/>
+                <w:szCs w:val="32"/>
+              </w:rPr>
+              <w:t>रोड</w:t>
             </w:r>
             <w:proofErr w:type="spellEnd"/>
           </w:p>
         </w:tc>
       </w:tr>
       <w:tr>
-        <w:tblPrEx>
-          <w:tblCellMar>
-            <w:top w:w="0" w:type="dxa"/>
-            <w:bottom w:w="0" w:type="dxa"/>
-          </w:tblCellMar>
-        </w:tblPrEx>
         <w:tc>
           <w:tcPr>
             <w:tcW w:w="1167" w:type="dxa"/>
@@ -5052,7 +5419,7 @@
                 <w:sz w:val="32"/>
                 <w:szCs w:val="32"/>
               </w:rPr>
-              <w:t>48</w:t>
+              <w:t>51</w:t>
             </w:r>
           </w:p>
         </w:tc>
@@ -5088,43 +5455,7 @@
                 <w:szCs w:val="32"/>
                 <w:cs/>
               </w:rPr>
-              <w:t xml:space="preserve"> </w:t>
-            </w:r>
-            <w:proofErr w:type="spellStart"/>
-            <w:r>
-              <w:rPr>
-                <w:rFonts w:ascii="Nirmala UI" w:hAnsi="Nirmala UI" w:cs="Nirmala UI"/>
-                <w:sz w:val="32"/>
-                <w:szCs w:val="32"/>
-              </w:rPr>
-              <w:t>कारंजा</w:t>
-            </w:r>
-            <w:proofErr w:type="spellEnd"/>
-            <w:r>
-              <w:rPr>
-                <w:rFonts w:ascii="Nirmala UI" w:hAnsi="Nirmala UI" w:cs="Nirmala UI"/>
-                <w:sz w:val="32"/>
-                <w:szCs w:val="32"/>
-              </w:rPr>
-              <w:t xml:space="preserve"> </w:t>
-            </w:r>
-            <w:proofErr w:type="spellStart"/>
-            <w:r>
-              <w:rPr>
-                <w:rFonts w:ascii="Nirmala UI" w:hAnsi="Nirmala UI" w:cs="Nirmala UI"/>
-                <w:sz w:val="32"/>
-                <w:szCs w:val="32"/>
-              </w:rPr>
-              <w:t>लाड</w:t>
-            </w:r>
-            <w:proofErr w:type="spellEnd"/>
-            <w:r>
-              <w:rPr>
-                <w:rFonts w:ascii="Nirmala UI" w:hAnsi="Nirmala UI" w:cs="Nirmala UI"/>
-                <w:sz w:val="32"/>
-                <w:szCs w:val="32"/>
-              </w:rPr>
-              <w:t xml:space="preserve"> </w:t>
+              <w:t xml:space="preserve"> वाड़ी </w:t>
             </w:r>
           </w:p>
         </w:tc>
@@ -5162,7 +5493,7 @@
                 <w:sz w:val="32"/>
                 <w:szCs w:val="32"/>
               </w:rPr>
-              <w:t>78</w:t>
+              <w:t>81</w:t>
             </w:r>
           </w:p>
         </w:tc>
@@ -5196,29 +5527,14 @@
                 <w:rFonts w:ascii="Nirmala UI" w:hAnsi="Nirmala UI" w:cs="Nirmala UI"/>
                 <w:sz w:val="32"/>
                 <w:szCs w:val="32"/>
-              </w:rPr>
-              <w:t xml:space="preserve"> </w:t>
-            </w:r>
-            <w:proofErr w:type="spellStart"/>
-            <w:r>
-              <w:rPr>
-                <w:rFonts w:ascii="Nirmala UI" w:hAnsi="Nirmala UI" w:cs="Nirmala UI"/>
-                <w:sz w:val="32"/>
-                <w:szCs w:val="32"/>
-              </w:rPr>
-              <w:t>जालना</w:t>
-            </w:r>
-            <w:proofErr w:type="spellEnd"/>
+                <w:cs/>
+              </w:rPr>
+              <w:t xml:space="preserve"> मोंढा नाका</w:t>
+            </w:r>
           </w:p>
         </w:tc>
       </w:tr>
       <w:tr>
-        <w:tblPrEx>
-          <w:tblCellMar>
-            <w:top w:w="0" w:type="dxa"/>
-            <w:bottom w:w="0" w:type="dxa"/>
-          </w:tblCellMar>
-        </w:tblPrEx>
         <w:tc>
           <w:tcPr>
             <w:tcW w:w="1167" w:type="dxa"/>
@@ -5254,7 +5570,7 @@
                 <w:sz w:val="32"/>
                 <w:szCs w:val="32"/>
               </w:rPr>
-              <w:t>49</w:t>
+              <w:t>52</w:t>
             </w:r>
           </w:p>
         </w:tc>
@@ -5290,7 +5606,7 @@
                 <w:szCs w:val="32"/>
                 <w:cs/>
               </w:rPr>
-              <w:t xml:space="preserve"> यवतमाळ </w:t>
+              <w:t xml:space="preserve"> छत्रपती चौक</w:t>
             </w:r>
           </w:p>
         </w:tc>
@@ -5328,7 +5644,7 @@
                 <w:sz w:val="32"/>
                 <w:szCs w:val="32"/>
               </w:rPr>
-              <w:t>79</w:t>
+              <w:t>82</w:t>
             </w:r>
           </w:p>
         </w:tc>
@@ -5364,18 +5680,12 @@
                 <w:szCs w:val="32"/>
                 <w:cs/>
               </w:rPr>
-              <w:t xml:space="preserve"> सिडको बस स्टैंड </w:t>
+              <w:t xml:space="preserve"> क्रांति चौक</w:t>
             </w:r>
           </w:p>
         </w:tc>
       </w:tr>
       <w:tr>
-        <w:tblPrEx>
-          <w:tblCellMar>
-            <w:top w:w="0" w:type="dxa"/>
-            <w:bottom w:w="0" w:type="dxa"/>
-          </w:tblCellMar>
-        </w:tblPrEx>
         <w:tc>
           <w:tcPr>
             <w:tcW w:w="1167" w:type="dxa"/>
@@ -5411,7 +5721,7 @@
                 <w:sz w:val="32"/>
                 <w:szCs w:val="32"/>
               </w:rPr>
-              <w:t>50</w:t>
+              <w:t>53</w:t>
             </w:r>
           </w:p>
         </w:tc>
@@ -5447,7 +5757,7 @@
                 <w:szCs w:val="32"/>
                 <w:cs/>
               </w:rPr>
-              <w:t xml:space="preserve"> वर्धा </w:t>
+              <w:t xml:space="preserve"> राहते कॉलोनी </w:t>
             </w:r>
           </w:p>
         </w:tc>
@@ -5485,7 +5795,7 @@
                 <w:sz w:val="32"/>
                 <w:szCs w:val="32"/>
               </w:rPr>
-              <w:t>80</w:t>
+              <w:t>83</w:t>
             </w:r>
           </w:p>
         </w:tc>
@@ -5521,18 +5831,22 @@
                 <w:szCs w:val="32"/>
                 <w:cs/>
               </w:rPr>
-              <w:t xml:space="preserve"> मन मंदिर</w:t>
-            </w:r>
+              <w:t xml:space="preserve"> </w:t>
+            </w:r>
+            <w:proofErr w:type="spellStart"/>
+            <w:r>
+              <w:rPr>
+                <w:rFonts w:ascii="Nirmala UI" w:hAnsi="Nirmala UI" w:cs="Nirmala UI"/>
+                <w:sz w:val="32"/>
+                <w:szCs w:val="32"/>
+              </w:rPr>
+              <w:t>अहमदनगर</w:t>
+            </w:r>
+            <w:proofErr w:type="spellEnd"/>
           </w:p>
         </w:tc>
       </w:tr>
       <w:tr>
-        <w:tblPrEx>
-          <w:tblCellMar>
-            <w:top w:w="0" w:type="dxa"/>
-            <w:bottom w:w="0" w:type="dxa"/>
-          </w:tblCellMar>
-        </w:tblPrEx>
         <w:tc>
           <w:tcPr>
             <w:tcW w:w="1167" w:type="dxa"/>
@@ -5568,7 +5882,7 @@
                 <w:sz w:val="32"/>
                 <w:szCs w:val="32"/>
               </w:rPr>
-              <w:t>51</w:t>
+              <w:t>54</w:t>
             </w:r>
           </w:p>
         </w:tc>
@@ -5604,7 +5918,7 @@
                 <w:szCs w:val="32"/>
                 <w:cs/>
               </w:rPr>
-              <w:t xml:space="preserve"> वाड़ी </w:t>
+              <w:t xml:space="preserve"> सीता बर्डी </w:t>
             </w:r>
           </w:p>
         </w:tc>
@@ -5642,7 +5956,7 @@
                 <w:sz w:val="32"/>
                 <w:szCs w:val="32"/>
               </w:rPr>
-              <w:t>81</w:t>
+              <w:t>84</w:t>
             </w:r>
           </w:p>
         </w:tc>
@@ -5678,18 +5992,12 @@
                 <w:szCs w:val="32"/>
                 <w:cs/>
               </w:rPr>
-              <w:t xml:space="preserve"> मोंढा नाका</w:t>
+              <w:t xml:space="preserve"> वाघोली </w:t>
             </w:r>
           </w:p>
         </w:tc>
       </w:tr>
       <w:tr>
-        <w:tblPrEx>
-          <w:tblCellMar>
-            <w:top w:w="0" w:type="dxa"/>
-            <w:bottom w:w="0" w:type="dxa"/>
-          </w:tblCellMar>
-        </w:tblPrEx>
         <w:tc>
           <w:tcPr>
             <w:tcW w:w="1167" w:type="dxa"/>
@@ -5725,7 +6033,7 @@
                 <w:sz w:val="32"/>
                 <w:szCs w:val="32"/>
               </w:rPr>
-              <w:t>52</w:t>
+              <w:t>55</w:t>
             </w:r>
           </w:p>
         </w:tc>
@@ -5761,7 +6069,7 @@
                 <w:szCs w:val="32"/>
                 <w:cs/>
               </w:rPr>
-              <w:t xml:space="preserve"> छत्रपती चौक</w:t>
+              <w:t xml:space="preserve"> लोहा पूल </w:t>
             </w:r>
           </w:p>
         </w:tc>
@@ -5799,7 +6107,7 @@
                 <w:sz w:val="32"/>
                 <w:szCs w:val="32"/>
               </w:rPr>
-              <w:t>82</w:t>
+              <w:t>85</w:t>
             </w:r>
           </w:p>
         </w:tc>
@@ -5835,18 +6143,31 @@
                 <w:szCs w:val="32"/>
                 <w:cs/>
               </w:rPr>
-              <w:t xml:space="preserve"> क्रांति चौक</w:t>
+              <w:t xml:space="preserve"> </w:t>
+            </w:r>
+            <w:r>
+              <w:rPr>
+                <w:rFonts w:ascii="Nirmala UI" w:hAnsi="Nirmala UI" w:cs="Nirmala UI"/>
+                <w:b/>
+                <w:sz w:val="32"/>
+                <w:szCs w:val="32"/>
+                <w:cs/>
+              </w:rPr>
+              <w:t>चन्दन</w:t>
+            </w:r>
+            <w:r>
+              <w:rPr>
+                <w:rFonts w:ascii="Nirmala UI" w:hAnsi="Nirmala UI" w:cs="Nirmala UI"/>
+                <w:sz w:val="32"/>
+                <w:szCs w:val="32"/>
+                <w:cs/>
+              </w:rPr>
+              <w:t xml:space="preserve"> नगर बयपास </w:t>
             </w:r>
           </w:p>
         </w:tc>
       </w:tr>
       <w:tr>
-        <w:tblPrEx>
-          <w:tblCellMar>
-            <w:top w:w="0" w:type="dxa"/>
-            <w:bottom w:w="0" w:type="dxa"/>
-          </w:tblCellMar>
-        </w:tblPrEx>
         <w:tc>
           <w:tcPr>
             <w:tcW w:w="1167" w:type="dxa"/>
@@ -5882,7 +6203,7 @@
                 <w:sz w:val="32"/>
                 <w:szCs w:val="32"/>
               </w:rPr>
-              <w:t>53</w:t>
+              <w:t>56</w:t>
             </w:r>
           </w:p>
         </w:tc>
@@ -5905,20 +6226,25 @@
           <w:p>
             <w:pPr>
               <w:pStyle w:val="TableContents"/>
-              <w:rPr>
-                <w:rFonts w:ascii="Nirmala UI" w:hAnsi="Nirmala UI" w:cs="Nirmala UI"/>
-                <w:sz w:val="32"/>
-                <w:szCs w:val="32"/>
-              </w:rPr>
-            </w:pPr>
-            <w:r>
-              <w:rPr>
-                <w:rFonts w:ascii="Nirmala UI" w:hAnsi="Nirmala UI" w:cs="Nirmala UI"/>
+            </w:pPr>
+            <w:r>
+              <w:rPr>
+                <w:rFonts w:ascii="Nirmala UI" w:hAnsi="Nirmala UI" w:cs="Nirmala UI"/>
+                <w:b/>
                 <w:sz w:val="32"/>
                 <w:szCs w:val="32"/>
                 <w:cs/>
               </w:rPr>
-              <w:t xml:space="preserve"> राहते कॉलोनी </w:t>
+              <w:t xml:space="preserve"> </w:t>
+            </w:r>
+            <w:r>
+              <w:rPr>
+                <w:rFonts w:ascii="Nirmala UI" w:hAnsi="Nirmala UI" w:cs="Nirmala UI"/>
+                <w:sz w:val="32"/>
+                <w:szCs w:val="32"/>
+                <w:cs/>
+              </w:rPr>
+              <w:t xml:space="preserve">रवि नगर </w:t>
             </w:r>
           </w:p>
         </w:tc>
@@ -5956,7 +6282,7 @@
                 <w:sz w:val="32"/>
                 <w:szCs w:val="32"/>
               </w:rPr>
-              <w:t>83</w:t>
+              <w:t>86</w:t>
             </w:r>
           </w:p>
         </w:tc>
@@ -5992,28 +6318,12 @@
                 <w:szCs w:val="32"/>
                 <w:cs/>
               </w:rPr>
-              <w:t xml:space="preserve"> </w:t>
-            </w:r>
-            <w:proofErr w:type="spellStart"/>
-            <w:r>
-              <w:rPr>
-                <w:rFonts w:ascii="Nirmala UI" w:hAnsi="Nirmala UI" w:cs="Nirmala UI"/>
-                <w:sz w:val="32"/>
-                <w:szCs w:val="32"/>
-              </w:rPr>
-              <w:t>अहमदनगर</w:t>
-            </w:r>
-            <w:proofErr w:type="spellEnd"/>
+              <w:t xml:space="preserve"> हडपसर</w:t>
+            </w:r>
           </w:p>
         </w:tc>
       </w:tr>
       <w:tr>
-        <w:tblPrEx>
-          <w:tblCellMar>
-            <w:top w:w="0" w:type="dxa"/>
-            <w:bottom w:w="0" w:type="dxa"/>
-          </w:tblCellMar>
-        </w:tblPrEx>
         <w:tc>
           <w:tcPr>
             <w:tcW w:w="1167" w:type="dxa"/>
@@ -6049,7 +6359,7 @@
                 <w:sz w:val="32"/>
                 <w:szCs w:val="32"/>
               </w:rPr>
-              <w:t>54</w:t>
+              <w:t>57</w:t>
             </w:r>
           </w:p>
         </w:tc>
@@ -6085,7 +6395,7 @@
                 <w:szCs w:val="32"/>
                 <w:cs/>
               </w:rPr>
-              <w:t xml:space="preserve"> सीता बर्डी </w:t>
+              <w:t xml:space="preserve"> धरमपेठ पेट्रोल पंप </w:t>
             </w:r>
           </w:p>
         </w:tc>
@@ -6123,7 +6433,7 @@
                 <w:sz w:val="32"/>
                 <w:szCs w:val="32"/>
               </w:rPr>
-              <w:t>84</w:t>
+              <w:t>87</w:t>
             </w:r>
           </w:p>
         </w:tc>
@@ -6159,18 +6469,12 @@
                 <w:szCs w:val="32"/>
                 <w:cs/>
               </w:rPr>
-              <w:t xml:space="preserve"> वाघोली </w:t>
+              <w:t xml:space="preserve"> खराड़ी </w:t>
             </w:r>
           </w:p>
         </w:tc>
       </w:tr>
       <w:tr>
-        <w:tblPrEx>
-          <w:tblCellMar>
-            <w:top w:w="0" w:type="dxa"/>
-            <w:bottom w:w="0" w:type="dxa"/>
-          </w:tblCellMar>
-        </w:tblPrEx>
         <w:tc>
           <w:tcPr>
             <w:tcW w:w="1167" w:type="dxa"/>
@@ -6206,7 +6510,7 @@
                 <w:sz w:val="32"/>
                 <w:szCs w:val="32"/>
               </w:rPr>
-              <w:t>55</w:t>
+              <w:t>58</w:t>
             </w:r>
           </w:p>
         </w:tc>
@@ -6229,20 +6533,23 @@
           <w:p>
             <w:pPr>
               <w:pStyle w:val="TableContents"/>
-              <w:rPr>
-                <w:rFonts w:ascii="Nirmala UI" w:hAnsi="Nirmala UI" w:cs="Nirmala UI"/>
-                <w:sz w:val="32"/>
-                <w:szCs w:val="32"/>
-              </w:rPr>
-            </w:pPr>
-            <w:r>
-              <w:rPr>
-                <w:rFonts w:ascii="Nirmala UI" w:hAnsi="Nirmala UI" w:cs="Nirmala UI"/>
+            </w:pPr>
+            <w:r>
+              <w:rPr>
                 <w:sz w:val="32"/>
                 <w:szCs w:val="32"/>
                 <w:cs/>
               </w:rPr>
-              <w:t xml:space="preserve"> लोहा पूल </w:t>
+              <w:t xml:space="preserve"> </w:t>
+            </w:r>
+            <w:r>
+              <w:rPr>
+                <w:rFonts w:ascii="Nirmala UI" w:hAnsi="Nirmala UI" w:cs="Nirmala UI"/>
+                <w:sz w:val="32"/>
+                <w:szCs w:val="32"/>
+                <w:cs/>
+              </w:rPr>
+              <w:t xml:space="preserve">आशीर्वाद बैद्यनाथ चौक </w:t>
             </w:r>
           </w:p>
         </w:tc>
@@ -6280,7 +6587,7 @@
                 <w:sz w:val="32"/>
                 <w:szCs w:val="32"/>
               </w:rPr>
-              <w:t>85</w:t>
+              <w:t>88</w:t>
             </w:r>
           </w:p>
         </w:tc>
@@ -6316,18 +6623,12 @@
                 <w:szCs w:val="32"/>
                 <w:cs/>
               </w:rPr>
-              <w:t xml:space="preserve"> चन्दन नगर बयपास </w:t>
+              <w:t xml:space="preserve"> विमान नगर </w:t>
             </w:r>
           </w:p>
         </w:tc>
       </w:tr>
       <w:tr>
-        <w:tblPrEx>
-          <w:tblCellMar>
-            <w:top w:w="0" w:type="dxa"/>
-            <w:bottom w:w="0" w:type="dxa"/>
-          </w:tblCellMar>
-        </w:tblPrEx>
         <w:tc>
           <w:tcPr>
             <w:tcW w:w="1167" w:type="dxa"/>
@@ -6363,7 +6664,7 @@
                 <w:sz w:val="32"/>
                 <w:szCs w:val="32"/>
               </w:rPr>
-              <w:t>56</w:t>
+              <w:t>59</w:t>
             </w:r>
           </w:p>
         </w:tc>
@@ -6389,8 +6690,6 @@
             </w:pPr>
             <w:r>
               <w:rPr>
-                <w:rFonts w:ascii="Nirmala UI" w:hAnsi="Nirmala UI" w:cs="Nirmala UI"/>
-                <w:b/>
                 <w:sz w:val="32"/>
                 <w:szCs w:val="32"/>
                 <w:cs/>
@@ -6404,7 +6703,7 @@
                 <w:szCs w:val="32"/>
                 <w:cs/>
               </w:rPr>
-              <w:t xml:space="preserve">रवि नगर </w:t>
+              <w:t>गांधी बाग</w:t>
             </w:r>
           </w:p>
         </w:tc>
@@ -6442,7 +6741,7 @@
                 <w:sz w:val="32"/>
                 <w:szCs w:val="32"/>
               </w:rPr>
-              <w:t>86</w:t>
+              <w:t>89</w:t>
             </w:r>
           </w:p>
         </w:tc>
@@ -6478,18 +6777,12 @@
                 <w:szCs w:val="32"/>
                 <w:cs/>
               </w:rPr>
-              <w:t xml:space="preserve"> हडपसर</w:t>
+              <w:t xml:space="preserve"> शास्त्री नगर </w:t>
             </w:r>
           </w:p>
         </w:tc>
       </w:tr>
       <w:tr>
-        <w:tblPrEx>
-          <w:tblCellMar>
-            <w:top w:w="0" w:type="dxa"/>
-            <w:bottom w:w="0" w:type="dxa"/>
-          </w:tblCellMar>
-        </w:tblPrEx>
         <w:tc>
           <w:tcPr>
             <w:tcW w:w="1167" w:type="dxa"/>
@@ -6517,16 +6810,6 @@
                 <w:szCs w:val="32"/>
               </w:rPr>
             </w:pPr>
-            <w:r>
-              <w:rPr>
-                <w:rFonts w:ascii="Nirmala UI" w:hAnsi="Nirmala UI" w:cs="Nirmala UI"/>
-                <w:b/>
-                <w:bCs/>
-                <w:sz w:val="32"/>
-                <w:szCs w:val="32"/>
-              </w:rPr>
-              <w:t>57</w:t>
-            </w:r>
           </w:p>
         </w:tc>
         <w:tc>
@@ -6549,20 +6832,11 @@
             <w:pPr>
               <w:pStyle w:val="TableContents"/>
               <w:rPr>
-                <w:rFonts w:ascii="Nirmala UI" w:hAnsi="Nirmala UI" w:cs="Nirmala UI"/>
-                <w:sz w:val="32"/>
-                <w:szCs w:val="32"/>
-              </w:rPr>
-            </w:pPr>
-            <w:r>
-              <w:rPr>
-                <w:rFonts w:ascii="Nirmala UI" w:hAnsi="Nirmala UI" w:cs="Nirmala UI"/>
                 <w:sz w:val="32"/>
                 <w:szCs w:val="32"/>
                 <w:cs/>
               </w:rPr>
-              <w:t xml:space="preserve"> धरमपेठ पेट्रोल पंप </w:t>
-            </w:r>
+            </w:pPr>
           </w:p>
         </w:tc>
         <w:tc>
@@ -6599,7 +6873,7 @@
                 <w:sz w:val="32"/>
                 <w:szCs w:val="32"/>
               </w:rPr>
-              <w:t>87</w:t>
+              <w:t>90</w:t>
             </w:r>
           </w:p>
         </w:tc>
@@ -6635,18 +6909,12 @@
                 <w:szCs w:val="32"/>
                 <w:cs/>
               </w:rPr>
-              <w:t xml:space="preserve"> खराड़ी </w:t>
+              <w:t xml:space="preserve"> येरवडा </w:t>
             </w:r>
           </w:p>
         </w:tc>
       </w:tr>
       <w:tr>
-        <w:tblPrEx>
-          <w:tblCellMar>
-            <w:top w:w="0" w:type="dxa"/>
-            <w:bottom w:w="0" w:type="dxa"/>
-          </w:tblCellMar>
-        </w:tblPrEx>
         <w:tc>
           <w:tcPr>
             <w:tcW w:w="1167" w:type="dxa"/>
@@ -6674,16 +6942,6 @@
                 <w:szCs w:val="32"/>
               </w:rPr>
             </w:pPr>
-            <w:r>
-              <w:rPr>
-                <w:rFonts w:ascii="Nirmala UI" w:hAnsi="Nirmala UI" w:cs="Nirmala UI"/>
-                <w:b/>
-                <w:bCs/>
-                <w:sz w:val="32"/>
-                <w:szCs w:val="32"/>
-              </w:rPr>
-              <w:t>58</w:t>
-            </w:r>
           </w:p>
         </w:tc>
         <w:tc>
@@ -6705,15 +6963,77 @@
           <w:p>
             <w:pPr>
               <w:pStyle w:val="TableContents"/>
-            </w:pPr>
-            <w:r>
               <w:rPr>
                 <w:sz w:val="32"/>
                 <w:szCs w:val="32"/>
                 <w:cs/>
               </w:rPr>
-              <w:t xml:space="preserve"> </w:t>
-            </w:r>
+            </w:pPr>
+          </w:p>
+        </w:tc>
+        <w:tc>
+          <w:tcPr>
+            <w:tcW w:w="989" w:type="dxa"/>
+            <w:tcBorders>
+              <w:left w:val="double" w:sz="18" w:space="0" w:color="000001"/>
+              <w:bottom w:val="single" w:sz="2" w:space="0" w:color="000001"/>
+              <w:right w:val="single" w:sz="2" w:space="0" w:color="000001"/>
+            </w:tcBorders>
+            <w:shd w:val="clear" w:color="auto" w:fill="FFFFFF"/>
+            <w:tcMar>
+              <w:top w:w="0" w:type="dxa"/>
+              <w:left w:w="10" w:type="dxa"/>
+              <w:bottom w:w="0" w:type="dxa"/>
+              <w:right w:w="10" w:type="dxa"/>
+            </w:tcMar>
+          </w:tcPr>
+          <w:p>
+            <w:pPr>
+              <w:pStyle w:val="TableContents"/>
+              <w:jc w:val="center"/>
+              <w:rPr>
+                <w:rFonts w:ascii="Nirmala UI" w:hAnsi="Nirmala UI" w:cs="Nirmala UI"/>
+                <w:b/>
+                <w:sz w:val="32"/>
+                <w:szCs w:val="32"/>
+              </w:rPr>
+            </w:pPr>
+            <w:r>
+              <w:rPr>
+                <w:rFonts w:ascii="Nirmala UI" w:hAnsi="Nirmala UI" w:cs="Nirmala UI"/>
+                <w:b/>
+                <w:sz w:val="32"/>
+                <w:szCs w:val="32"/>
+              </w:rPr>
+              <w:t>91</w:t>
+            </w:r>
+          </w:p>
+        </w:tc>
+        <w:tc>
+          <w:tcPr>
+            <w:tcW w:w="4411" w:type="dxa"/>
+            <w:tcBorders>
+              <w:left w:val="single" w:sz="2" w:space="0" w:color="000001"/>
+              <w:bottom w:val="single" w:sz="2" w:space="0" w:color="000001"/>
+              <w:right w:val="single" w:sz="24" w:space="0" w:color="000001"/>
+            </w:tcBorders>
+            <w:shd w:val="clear" w:color="auto" w:fill="FFFFFF"/>
+            <w:tcMar>
+              <w:top w:w="0" w:type="dxa"/>
+              <w:left w:w="10" w:type="dxa"/>
+              <w:bottom w:w="0" w:type="dxa"/>
+              <w:right w:w="10" w:type="dxa"/>
+            </w:tcMar>
+          </w:tcPr>
+          <w:p>
+            <w:pPr>
+              <w:pStyle w:val="TableContents"/>
+              <w:rPr>
+                <w:rFonts w:ascii="Nirmala UI" w:hAnsi="Nirmala UI" w:cs="Nirmala UI"/>
+                <w:sz w:val="32"/>
+                <w:szCs w:val="32"/>
+              </w:rPr>
+            </w:pPr>
             <w:r>
               <w:rPr>
                 <w:rFonts w:ascii="Nirmala UI" w:hAnsi="Nirmala UI" w:cs="Nirmala UI"/>
@@ -6721,528 +7041,12 @@
                 <w:szCs w:val="32"/>
                 <w:cs/>
               </w:rPr>
-              <w:t xml:space="preserve">आशीर्वाद बैद्यनाथ चौक </w:t>
-            </w:r>
-          </w:p>
-        </w:tc>
-        <w:tc>
-          <w:tcPr>
-            <w:tcW w:w="989" w:type="dxa"/>
-            <w:tcBorders>
-              <w:left w:val="double" w:sz="18" w:space="0" w:color="000001"/>
-              <w:bottom w:val="single" w:sz="2" w:space="0" w:color="000001"/>
-              <w:right w:val="single" w:sz="2" w:space="0" w:color="000001"/>
-            </w:tcBorders>
-            <w:shd w:val="clear" w:color="auto" w:fill="FFFFFF"/>
-            <w:tcMar>
-              <w:top w:w="0" w:type="dxa"/>
-              <w:left w:w="10" w:type="dxa"/>
-              <w:bottom w:w="0" w:type="dxa"/>
-              <w:right w:w="10" w:type="dxa"/>
-            </w:tcMar>
-          </w:tcPr>
-          <w:p>
-            <w:pPr>
-              <w:pStyle w:val="TableContents"/>
-              <w:jc w:val="center"/>
-              <w:rPr>
-                <w:rFonts w:ascii="Nirmala UI" w:hAnsi="Nirmala UI" w:cs="Nirmala UI"/>
-                <w:b/>
-                <w:sz w:val="32"/>
-                <w:szCs w:val="32"/>
-              </w:rPr>
-            </w:pPr>
-            <w:r>
-              <w:rPr>
-                <w:rFonts w:ascii="Nirmala UI" w:hAnsi="Nirmala UI" w:cs="Nirmala UI"/>
-                <w:b/>
-                <w:sz w:val="32"/>
-                <w:szCs w:val="32"/>
-              </w:rPr>
-              <w:t>88</w:t>
-            </w:r>
-          </w:p>
-        </w:tc>
-        <w:tc>
-          <w:tcPr>
-            <w:tcW w:w="4411" w:type="dxa"/>
-            <w:tcBorders>
-              <w:left w:val="single" w:sz="2" w:space="0" w:color="000001"/>
-              <w:bottom w:val="single" w:sz="2" w:space="0" w:color="000001"/>
-              <w:right w:val="single" w:sz="24" w:space="0" w:color="000001"/>
-            </w:tcBorders>
-            <w:shd w:val="clear" w:color="auto" w:fill="FFFFFF"/>
-            <w:tcMar>
-              <w:top w:w="0" w:type="dxa"/>
-              <w:left w:w="10" w:type="dxa"/>
-              <w:bottom w:w="0" w:type="dxa"/>
-              <w:right w:w="10" w:type="dxa"/>
-            </w:tcMar>
-          </w:tcPr>
-          <w:p>
-            <w:pPr>
-              <w:pStyle w:val="TableContents"/>
-              <w:rPr>
-                <w:rFonts w:ascii="Nirmala UI" w:hAnsi="Nirmala UI" w:cs="Nirmala UI"/>
-                <w:sz w:val="32"/>
-                <w:szCs w:val="32"/>
-              </w:rPr>
-            </w:pPr>
-            <w:r>
-              <w:rPr>
-                <w:rFonts w:ascii="Nirmala UI" w:hAnsi="Nirmala UI" w:cs="Nirmala UI"/>
-                <w:sz w:val="32"/>
-                <w:szCs w:val="32"/>
-                <w:cs/>
-              </w:rPr>
-              <w:t xml:space="preserve"> विमान नगर </w:t>
+              <w:t xml:space="preserve"> शिवजी नगर </w:t>
             </w:r>
           </w:p>
         </w:tc>
       </w:tr>
       <w:tr>
-        <w:tblPrEx>
-          <w:tblCellMar>
-            <w:top w:w="0" w:type="dxa"/>
-            <w:bottom w:w="0" w:type="dxa"/>
-          </w:tblCellMar>
-        </w:tblPrEx>
-        <w:tc>
-          <w:tcPr>
-            <w:tcW w:w="1167" w:type="dxa"/>
-            <w:tcBorders>
-              <w:left w:val="single" w:sz="24" w:space="0" w:color="000001"/>
-              <w:bottom w:val="single" w:sz="2" w:space="0" w:color="000001"/>
-            </w:tcBorders>
-            <w:shd w:val="clear" w:color="auto" w:fill="FFFFFF"/>
-            <w:tcMar>
-              <w:top w:w="55" w:type="dxa"/>
-              <w:left w:w="55" w:type="dxa"/>
-              <w:bottom w:w="55" w:type="dxa"/>
-              <w:right w:w="55" w:type="dxa"/>
-            </w:tcMar>
-          </w:tcPr>
-          <w:p>
-            <w:pPr>
-              <w:pStyle w:val="TableContents"/>
-              <w:jc w:val="center"/>
-              <w:rPr>
-                <w:rFonts w:ascii="Nirmala UI" w:hAnsi="Nirmala UI" w:cs="Nirmala UI"/>
-                <w:b/>
-                <w:bCs/>
-                <w:sz w:val="32"/>
-                <w:szCs w:val="32"/>
-              </w:rPr>
-            </w:pPr>
-            <w:r>
-              <w:rPr>
-                <w:rFonts w:ascii="Nirmala UI" w:hAnsi="Nirmala UI" w:cs="Nirmala UI"/>
-                <w:b/>
-                <w:bCs/>
-                <w:sz w:val="32"/>
-                <w:szCs w:val="32"/>
-              </w:rPr>
-              <w:t>59</w:t>
-            </w:r>
-          </w:p>
-        </w:tc>
-        <w:tc>
-          <w:tcPr>
-            <w:tcW w:w="4140" w:type="dxa"/>
-            <w:tcBorders>
-              <w:left w:val="single" w:sz="2" w:space="0" w:color="000001"/>
-              <w:bottom w:val="single" w:sz="2" w:space="0" w:color="000001"/>
-              <w:right w:val="double" w:sz="18" w:space="0" w:color="000001"/>
-            </w:tcBorders>
-            <w:shd w:val="clear" w:color="auto" w:fill="FFFFFF"/>
-            <w:tcMar>
-              <w:top w:w="55" w:type="dxa"/>
-              <w:left w:w="55" w:type="dxa"/>
-              <w:bottom w:w="55" w:type="dxa"/>
-              <w:right w:w="55" w:type="dxa"/>
-            </w:tcMar>
-          </w:tcPr>
-          <w:p>
-            <w:pPr>
-              <w:pStyle w:val="TableContents"/>
-            </w:pPr>
-            <w:r>
-              <w:rPr>
-                <w:sz w:val="32"/>
-                <w:szCs w:val="32"/>
-                <w:cs/>
-              </w:rPr>
-              <w:t xml:space="preserve"> </w:t>
-            </w:r>
-            <w:r>
-              <w:rPr>
-                <w:rFonts w:ascii="Nirmala UI" w:hAnsi="Nirmala UI" w:cs="Nirmala UI"/>
-                <w:sz w:val="32"/>
-                <w:szCs w:val="32"/>
-                <w:cs/>
-              </w:rPr>
-              <w:t>गांधी बाग</w:t>
-            </w:r>
-          </w:p>
-        </w:tc>
-        <w:tc>
-          <w:tcPr>
-            <w:tcW w:w="989" w:type="dxa"/>
-            <w:tcBorders>
-              <w:left w:val="double" w:sz="18" w:space="0" w:color="000001"/>
-              <w:bottom w:val="single" w:sz="2" w:space="0" w:color="000001"/>
-              <w:right w:val="single" w:sz="2" w:space="0" w:color="000001"/>
-            </w:tcBorders>
-            <w:shd w:val="clear" w:color="auto" w:fill="FFFFFF"/>
-            <w:tcMar>
-              <w:top w:w="0" w:type="dxa"/>
-              <w:left w:w="10" w:type="dxa"/>
-              <w:bottom w:w="0" w:type="dxa"/>
-              <w:right w:w="10" w:type="dxa"/>
-            </w:tcMar>
-          </w:tcPr>
-          <w:p>
-            <w:pPr>
-              <w:pStyle w:val="TableContents"/>
-              <w:jc w:val="center"/>
-              <w:rPr>
-                <w:rFonts w:ascii="Nirmala UI" w:hAnsi="Nirmala UI" w:cs="Nirmala UI"/>
-                <w:b/>
-                <w:sz w:val="32"/>
-                <w:szCs w:val="32"/>
-              </w:rPr>
-            </w:pPr>
-            <w:r>
-              <w:rPr>
-                <w:rFonts w:ascii="Nirmala UI" w:hAnsi="Nirmala UI" w:cs="Nirmala UI"/>
-                <w:b/>
-                <w:sz w:val="32"/>
-                <w:szCs w:val="32"/>
-              </w:rPr>
-              <w:t>89</w:t>
-            </w:r>
-          </w:p>
-        </w:tc>
-        <w:tc>
-          <w:tcPr>
-            <w:tcW w:w="4411" w:type="dxa"/>
-            <w:tcBorders>
-              <w:left w:val="single" w:sz="2" w:space="0" w:color="000001"/>
-              <w:bottom w:val="single" w:sz="2" w:space="0" w:color="000001"/>
-              <w:right w:val="single" w:sz="24" w:space="0" w:color="000001"/>
-            </w:tcBorders>
-            <w:shd w:val="clear" w:color="auto" w:fill="FFFFFF"/>
-            <w:tcMar>
-              <w:top w:w="0" w:type="dxa"/>
-              <w:left w:w="10" w:type="dxa"/>
-              <w:bottom w:w="0" w:type="dxa"/>
-              <w:right w:w="10" w:type="dxa"/>
-            </w:tcMar>
-          </w:tcPr>
-          <w:p>
-            <w:pPr>
-              <w:pStyle w:val="TableContents"/>
-              <w:rPr>
-                <w:rFonts w:ascii="Nirmala UI" w:hAnsi="Nirmala UI" w:cs="Nirmala UI"/>
-                <w:sz w:val="32"/>
-                <w:szCs w:val="32"/>
-              </w:rPr>
-            </w:pPr>
-            <w:r>
-              <w:rPr>
-                <w:rFonts w:ascii="Nirmala UI" w:hAnsi="Nirmala UI" w:cs="Nirmala UI"/>
-                <w:sz w:val="32"/>
-                <w:szCs w:val="32"/>
-                <w:cs/>
-              </w:rPr>
-              <w:t xml:space="preserve"> शास्त्री नगर </w:t>
-            </w:r>
-          </w:p>
-        </w:tc>
-      </w:tr>
-      <w:tr>
-        <w:tblPrEx>
-          <w:tblCellMar>
-            <w:top w:w="0" w:type="dxa"/>
-            <w:bottom w:w="0" w:type="dxa"/>
-          </w:tblCellMar>
-        </w:tblPrEx>
-        <w:tc>
-          <w:tcPr>
-            <w:tcW w:w="1167" w:type="dxa"/>
-            <w:tcBorders>
-              <w:left w:val="single" w:sz="24" w:space="0" w:color="000001"/>
-              <w:bottom w:val="single" w:sz="2" w:space="0" w:color="000001"/>
-            </w:tcBorders>
-            <w:shd w:val="clear" w:color="auto" w:fill="FFFFFF"/>
-            <w:tcMar>
-              <w:top w:w="55" w:type="dxa"/>
-              <w:left w:w="55" w:type="dxa"/>
-              <w:bottom w:w="55" w:type="dxa"/>
-              <w:right w:w="55" w:type="dxa"/>
-            </w:tcMar>
-          </w:tcPr>
-          <w:p>
-            <w:pPr>
-              <w:pStyle w:val="TableContents"/>
-              <w:jc w:val="center"/>
-              <w:rPr>
-                <w:rFonts w:ascii="Nirmala UI" w:hAnsi="Nirmala UI" w:cs="Nirmala UI"/>
-                <w:b/>
-                <w:bCs/>
-                <w:sz w:val="32"/>
-                <w:szCs w:val="32"/>
-              </w:rPr>
-            </w:pPr>
-          </w:p>
-        </w:tc>
-        <w:tc>
-          <w:tcPr>
-            <w:tcW w:w="4140" w:type="dxa"/>
-            <w:tcBorders>
-              <w:left w:val="single" w:sz="2" w:space="0" w:color="000001"/>
-              <w:bottom w:val="single" w:sz="2" w:space="0" w:color="000001"/>
-              <w:right w:val="double" w:sz="18" w:space="0" w:color="000001"/>
-            </w:tcBorders>
-            <w:shd w:val="clear" w:color="auto" w:fill="FFFFFF"/>
-            <w:tcMar>
-              <w:top w:w="55" w:type="dxa"/>
-              <w:left w:w="55" w:type="dxa"/>
-              <w:bottom w:w="55" w:type="dxa"/>
-              <w:right w:w="55" w:type="dxa"/>
-            </w:tcMar>
-          </w:tcPr>
-          <w:p>
-            <w:pPr>
-              <w:pStyle w:val="TableContents"/>
-              <w:rPr>
-                <w:sz w:val="32"/>
-                <w:szCs w:val="32"/>
-                <w:cs/>
-              </w:rPr>
-            </w:pPr>
-          </w:p>
-        </w:tc>
-        <w:tc>
-          <w:tcPr>
-            <w:tcW w:w="989" w:type="dxa"/>
-            <w:tcBorders>
-              <w:left w:val="double" w:sz="18" w:space="0" w:color="000001"/>
-              <w:bottom w:val="single" w:sz="2" w:space="0" w:color="000001"/>
-              <w:right w:val="single" w:sz="2" w:space="0" w:color="000001"/>
-            </w:tcBorders>
-            <w:shd w:val="clear" w:color="auto" w:fill="FFFFFF"/>
-            <w:tcMar>
-              <w:top w:w="0" w:type="dxa"/>
-              <w:left w:w="10" w:type="dxa"/>
-              <w:bottom w:w="0" w:type="dxa"/>
-              <w:right w:w="10" w:type="dxa"/>
-            </w:tcMar>
-          </w:tcPr>
-          <w:p>
-            <w:pPr>
-              <w:pStyle w:val="TableContents"/>
-              <w:jc w:val="center"/>
-              <w:rPr>
-                <w:rFonts w:ascii="Nirmala UI" w:hAnsi="Nirmala UI" w:cs="Nirmala UI"/>
-                <w:b/>
-                <w:sz w:val="32"/>
-                <w:szCs w:val="32"/>
-              </w:rPr>
-            </w:pPr>
-            <w:r>
-              <w:rPr>
-                <w:rFonts w:ascii="Nirmala UI" w:hAnsi="Nirmala UI" w:cs="Nirmala UI"/>
-                <w:b/>
-                <w:sz w:val="32"/>
-                <w:szCs w:val="32"/>
-              </w:rPr>
-              <w:t>90</w:t>
-            </w:r>
-          </w:p>
-        </w:tc>
-        <w:tc>
-          <w:tcPr>
-            <w:tcW w:w="4411" w:type="dxa"/>
-            <w:tcBorders>
-              <w:left w:val="single" w:sz="2" w:space="0" w:color="000001"/>
-              <w:bottom w:val="single" w:sz="2" w:space="0" w:color="000001"/>
-              <w:right w:val="single" w:sz="24" w:space="0" w:color="000001"/>
-            </w:tcBorders>
-            <w:shd w:val="clear" w:color="auto" w:fill="FFFFFF"/>
-            <w:tcMar>
-              <w:top w:w="0" w:type="dxa"/>
-              <w:left w:w="10" w:type="dxa"/>
-              <w:bottom w:w="0" w:type="dxa"/>
-              <w:right w:w="10" w:type="dxa"/>
-            </w:tcMar>
-          </w:tcPr>
-          <w:p>
-            <w:pPr>
-              <w:pStyle w:val="TableContents"/>
-              <w:rPr>
-                <w:rFonts w:ascii="Nirmala UI" w:hAnsi="Nirmala UI" w:cs="Nirmala UI"/>
-                <w:sz w:val="32"/>
-                <w:szCs w:val="32"/>
-              </w:rPr>
-            </w:pPr>
-            <w:r>
-              <w:rPr>
-                <w:rFonts w:ascii="Nirmala UI" w:hAnsi="Nirmala UI" w:cs="Nirmala UI"/>
-                <w:sz w:val="32"/>
-                <w:szCs w:val="32"/>
-                <w:cs/>
-              </w:rPr>
-              <w:t xml:space="preserve"> येरवडा </w:t>
-            </w:r>
-          </w:p>
-        </w:tc>
-      </w:tr>
-      <w:tr>
-        <w:tblPrEx>
-          <w:tblCellMar>
-            <w:top w:w="0" w:type="dxa"/>
-            <w:bottom w:w="0" w:type="dxa"/>
-          </w:tblCellMar>
-        </w:tblPrEx>
-        <w:tc>
-          <w:tcPr>
-            <w:tcW w:w="1167" w:type="dxa"/>
-            <w:tcBorders>
-              <w:left w:val="single" w:sz="24" w:space="0" w:color="000001"/>
-              <w:bottom w:val="single" w:sz="2" w:space="0" w:color="000001"/>
-            </w:tcBorders>
-            <w:shd w:val="clear" w:color="auto" w:fill="FFFFFF"/>
-            <w:tcMar>
-              <w:top w:w="55" w:type="dxa"/>
-              <w:left w:w="55" w:type="dxa"/>
-              <w:bottom w:w="55" w:type="dxa"/>
-              <w:right w:w="55" w:type="dxa"/>
-            </w:tcMar>
-          </w:tcPr>
-          <w:p>
-            <w:pPr>
-              <w:pStyle w:val="TableContents"/>
-              <w:jc w:val="center"/>
-              <w:rPr>
-                <w:rFonts w:ascii="Nirmala UI" w:hAnsi="Nirmala UI" w:cs="Nirmala UI"/>
-                <w:b/>
-                <w:bCs/>
-                <w:sz w:val="32"/>
-                <w:szCs w:val="32"/>
-              </w:rPr>
-            </w:pPr>
-          </w:p>
-        </w:tc>
-        <w:tc>
-          <w:tcPr>
-            <w:tcW w:w="4140" w:type="dxa"/>
-            <w:tcBorders>
-              <w:left w:val="single" w:sz="2" w:space="0" w:color="000001"/>
-              <w:bottom w:val="single" w:sz="2" w:space="0" w:color="000001"/>
-              <w:right w:val="double" w:sz="18" w:space="0" w:color="000001"/>
-            </w:tcBorders>
-            <w:shd w:val="clear" w:color="auto" w:fill="FFFFFF"/>
-            <w:tcMar>
-              <w:top w:w="55" w:type="dxa"/>
-              <w:left w:w="55" w:type="dxa"/>
-              <w:bottom w:w="55" w:type="dxa"/>
-              <w:right w:w="55" w:type="dxa"/>
-            </w:tcMar>
-          </w:tcPr>
-          <w:p>
-            <w:pPr>
-              <w:pStyle w:val="TableContents"/>
-              <w:rPr>
-                <w:sz w:val="32"/>
-                <w:szCs w:val="32"/>
-                <w:cs/>
-              </w:rPr>
-            </w:pPr>
-          </w:p>
-        </w:tc>
-        <w:tc>
-          <w:tcPr>
-            <w:tcW w:w="989" w:type="dxa"/>
-            <w:tcBorders>
-              <w:left w:val="double" w:sz="18" w:space="0" w:color="000001"/>
-              <w:bottom w:val="single" w:sz="2" w:space="0" w:color="000001"/>
-              <w:right w:val="single" w:sz="2" w:space="0" w:color="000001"/>
-            </w:tcBorders>
-            <w:shd w:val="clear" w:color="auto" w:fill="FFFFFF"/>
-            <w:tcMar>
-              <w:top w:w="0" w:type="dxa"/>
-              <w:left w:w="10" w:type="dxa"/>
-              <w:bottom w:w="0" w:type="dxa"/>
-              <w:right w:w="10" w:type="dxa"/>
-            </w:tcMar>
-          </w:tcPr>
-          <w:p>
-            <w:pPr>
-              <w:pStyle w:val="TableContents"/>
-              <w:jc w:val="center"/>
-              <w:rPr>
-                <w:rFonts w:ascii="Nirmala UI" w:hAnsi="Nirmala UI" w:cs="Nirmala UI"/>
-                <w:b/>
-                <w:sz w:val="32"/>
-                <w:szCs w:val="32"/>
-              </w:rPr>
-            </w:pPr>
-            <w:r>
-              <w:rPr>
-                <w:rFonts w:ascii="Nirmala UI" w:hAnsi="Nirmala UI" w:cs="Nirmala UI"/>
-                <w:b/>
-                <w:sz w:val="32"/>
-                <w:szCs w:val="32"/>
-              </w:rPr>
-              <w:t>91</w:t>
-            </w:r>
-          </w:p>
-        </w:tc>
-        <w:tc>
-          <w:tcPr>
-            <w:tcW w:w="4411" w:type="dxa"/>
-            <w:tcBorders>
-              <w:left w:val="single" w:sz="2" w:space="0" w:color="000001"/>
-              <w:bottom w:val="single" w:sz="2" w:space="0" w:color="000001"/>
-              <w:right w:val="single" w:sz="24" w:space="0" w:color="000001"/>
-            </w:tcBorders>
-            <w:shd w:val="clear" w:color="auto" w:fill="FFFFFF"/>
-            <w:tcMar>
-              <w:top w:w="0" w:type="dxa"/>
-              <w:left w:w="10" w:type="dxa"/>
-              <w:bottom w:w="0" w:type="dxa"/>
-              <w:right w:w="10" w:type="dxa"/>
-            </w:tcMar>
-          </w:tcPr>
-          <w:p>
-            <w:pPr>
-              <w:pStyle w:val="TableContents"/>
-              <w:rPr>
-                <w:rFonts w:ascii="Nirmala UI" w:hAnsi="Nirmala UI" w:cs="Nirmala UI"/>
-                <w:sz w:val="32"/>
-                <w:szCs w:val="32"/>
-              </w:rPr>
-            </w:pPr>
-            <w:r>
-              <w:rPr>
-                <w:rFonts w:ascii="Nirmala UI" w:hAnsi="Nirmala UI" w:cs="Nirmala UI"/>
-                <w:sz w:val="32"/>
-                <w:szCs w:val="32"/>
-                <w:cs/>
-              </w:rPr>
-              <w:t xml:space="preserve"> शिवजी नगर </w:t>
-            </w:r>
-          </w:p>
-        </w:tc>
-      </w:tr>
-      <w:tr>
-        <w:tblPrEx>
-          <w:tblCellMar>
-            <w:top w:w="0" w:type="dxa"/>
-            <w:bottom w:w="0" w:type="dxa"/>
-          </w:tblCellMar>
-        </w:tblPrEx>
         <w:trPr>
           <w:trHeight w:val="25"/>
         </w:trPr>
@@ -7251,6 +7055,251 @@
             <w:tcW w:w="1167" w:type="dxa"/>
             <w:tcBorders>
               <w:left w:val="single" w:sz="24" w:space="0" w:color="000001"/>
+            </w:tcBorders>
+            <w:shd w:val="clear" w:color="auto" w:fill="FFFFFF"/>
+            <w:tcMar>
+              <w:top w:w="55" w:type="dxa"/>
+              <w:left w:w="55" w:type="dxa"/>
+              <w:bottom w:w="55" w:type="dxa"/>
+              <w:right w:w="55" w:type="dxa"/>
+            </w:tcMar>
+          </w:tcPr>
+          <w:p>
+            <w:pPr>
+              <w:pStyle w:val="TableContents"/>
+              <w:jc w:val="center"/>
+              <w:rPr>
+                <w:rFonts w:ascii="Nirmala UI" w:hAnsi="Nirmala UI" w:cs="Nirmala UI"/>
+                <w:b/>
+                <w:bCs/>
+                <w:sz w:val="32"/>
+                <w:szCs w:val="32"/>
+              </w:rPr>
+            </w:pPr>
+          </w:p>
+        </w:tc>
+        <w:tc>
+          <w:tcPr>
+            <w:tcW w:w="4140" w:type="dxa"/>
+            <w:tcBorders>
+              <w:left w:val="single" w:sz="2" w:space="0" w:color="000001"/>
+              <w:right w:val="double" w:sz="18" w:space="0" w:color="000001"/>
+            </w:tcBorders>
+            <w:shd w:val="clear" w:color="auto" w:fill="FFFFFF"/>
+            <w:tcMar>
+              <w:top w:w="55" w:type="dxa"/>
+              <w:left w:w="55" w:type="dxa"/>
+              <w:bottom w:w="55" w:type="dxa"/>
+              <w:right w:w="55" w:type="dxa"/>
+            </w:tcMar>
+          </w:tcPr>
+          <w:p>
+            <w:pPr>
+              <w:pStyle w:val="TableContents"/>
+              <w:jc w:val="center"/>
+              <w:rPr>
+                <w:sz w:val="32"/>
+                <w:szCs w:val="32"/>
+              </w:rPr>
+            </w:pPr>
+          </w:p>
+        </w:tc>
+        <w:tc>
+          <w:tcPr>
+            <w:tcW w:w="989" w:type="dxa"/>
+            <w:tcBorders>
+              <w:left w:val="double" w:sz="18" w:space="0" w:color="000001"/>
+              <w:right w:val="single" w:sz="2" w:space="0" w:color="000001"/>
+            </w:tcBorders>
+            <w:shd w:val="clear" w:color="auto" w:fill="FFFFFF"/>
+            <w:tcMar>
+              <w:top w:w="0" w:type="dxa"/>
+              <w:left w:w="10" w:type="dxa"/>
+              <w:bottom w:w="0" w:type="dxa"/>
+              <w:right w:w="10" w:type="dxa"/>
+            </w:tcMar>
+          </w:tcPr>
+          <w:p>
+            <w:pPr>
+              <w:pStyle w:val="TableContents"/>
+              <w:jc w:val="center"/>
+              <w:rPr>
+                <w:rFonts w:ascii="Nirmala UI" w:hAnsi="Nirmala UI" w:cs="Nirmala UI"/>
+                <w:b/>
+                <w:sz w:val="32"/>
+                <w:szCs w:val="32"/>
+              </w:rPr>
+            </w:pPr>
+            <w:r>
+              <w:rPr>
+                <w:rFonts w:ascii="Nirmala UI" w:hAnsi="Nirmala UI" w:cs="Nirmala UI"/>
+                <w:b/>
+                <w:sz w:val="32"/>
+                <w:szCs w:val="32"/>
+              </w:rPr>
+              <w:t>92</w:t>
+            </w:r>
+          </w:p>
+        </w:tc>
+        <w:tc>
+          <w:tcPr>
+            <w:tcW w:w="4411" w:type="dxa"/>
+            <w:tcBorders>
+              <w:left w:val="single" w:sz="2" w:space="0" w:color="000001"/>
+              <w:right w:val="single" w:sz="24" w:space="0" w:color="000001"/>
+            </w:tcBorders>
+            <w:shd w:val="clear" w:color="auto" w:fill="FFFFFF"/>
+            <w:tcMar>
+              <w:top w:w="0" w:type="dxa"/>
+              <w:left w:w="10" w:type="dxa"/>
+              <w:bottom w:w="0" w:type="dxa"/>
+              <w:right w:w="10" w:type="dxa"/>
+            </w:tcMar>
+          </w:tcPr>
+          <w:p>
+            <w:pPr>
+              <w:pStyle w:val="TableContents"/>
+              <w:rPr>
+                <w:rFonts w:ascii="Nirmala UI" w:hAnsi="Nirmala UI" w:cs="Nirmala UI"/>
+                <w:sz w:val="32"/>
+                <w:szCs w:val="32"/>
+              </w:rPr>
+            </w:pPr>
+            <w:r>
+              <w:rPr>
+                <w:rFonts w:ascii="Nirmala UI" w:hAnsi="Nirmala UI" w:cs="Nirmala UI"/>
+                <w:sz w:val="32"/>
+                <w:szCs w:val="32"/>
+                <w:cs/>
+              </w:rPr>
+              <w:t xml:space="preserve"> निगड़ी</w:t>
+            </w:r>
+          </w:p>
+        </w:tc>
+      </w:tr>
+      <w:tr>
+        <w:trPr>
+          <w:trHeight w:val="25"/>
+        </w:trPr>
+        <w:tc>
+          <w:tcPr>
+            <w:tcW w:w="1167" w:type="dxa"/>
+            <w:tcBorders>
+              <w:left w:val="single" w:sz="24" w:space="0" w:color="000001"/>
+            </w:tcBorders>
+            <w:shd w:val="clear" w:color="auto" w:fill="FFFFFF"/>
+            <w:tcMar>
+              <w:top w:w="55" w:type="dxa"/>
+              <w:left w:w="55" w:type="dxa"/>
+              <w:bottom w:w="55" w:type="dxa"/>
+              <w:right w:w="55" w:type="dxa"/>
+            </w:tcMar>
+          </w:tcPr>
+          <w:p>
+            <w:pPr>
+              <w:pStyle w:val="TableContents"/>
+              <w:jc w:val="center"/>
+              <w:rPr>
+                <w:rFonts w:ascii="Nirmala UI" w:hAnsi="Nirmala UI" w:cs="Nirmala UI"/>
+                <w:b/>
+                <w:bCs/>
+                <w:sz w:val="32"/>
+                <w:szCs w:val="32"/>
+              </w:rPr>
+            </w:pPr>
+          </w:p>
+        </w:tc>
+        <w:tc>
+          <w:tcPr>
+            <w:tcW w:w="4140" w:type="dxa"/>
+            <w:tcBorders>
+              <w:left w:val="single" w:sz="2" w:space="0" w:color="000001"/>
+              <w:right w:val="double" w:sz="18" w:space="0" w:color="000001"/>
+            </w:tcBorders>
+            <w:shd w:val="clear" w:color="auto" w:fill="FFFFFF"/>
+            <w:tcMar>
+              <w:top w:w="55" w:type="dxa"/>
+              <w:left w:w="55" w:type="dxa"/>
+              <w:bottom w:w="55" w:type="dxa"/>
+              <w:right w:w="55" w:type="dxa"/>
+            </w:tcMar>
+          </w:tcPr>
+          <w:p>
+            <w:pPr>
+              <w:pStyle w:val="TableContents"/>
+              <w:jc w:val="center"/>
+              <w:rPr>
+                <w:sz w:val="32"/>
+                <w:szCs w:val="32"/>
+              </w:rPr>
+            </w:pPr>
+          </w:p>
+        </w:tc>
+        <w:tc>
+          <w:tcPr>
+            <w:tcW w:w="989" w:type="dxa"/>
+            <w:tcBorders>
+              <w:left w:val="double" w:sz="18" w:space="0" w:color="000001"/>
+              <w:right w:val="single" w:sz="2" w:space="0" w:color="000001"/>
+            </w:tcBorders>
+            <w:shd w:val="clear" w:color="auto" w:fill="FFFFFF"/>
+            <w:tcMar>
+              <w:top w:w="0" w:type="dxa"/>
+              <w:left w:w="10" w:type="dxa"/>
+              <w:bottom w:w="0" w:type="dxa"/>
+              <w:right w:w="10" w:type="dxa"/>
+            </w:tcMar>
+          </w:tcPr>
+          <w:p>
+            <w:pPr>
+              <w:pStyle w:val="TableContents"/>
+              <w:jc w:val="center"/>
+              <w:rPr>
+                <w:rFonts w:ascii="Nirmala UI" w:hAnsi="Nirmala UI" w:cs="Nirmala UI"/>
+                <w:b/>
+                <w:sz w:val="32"/>
+                <w:szCs w:val="32"/>
+              </w:rPr>
+            </w:pPr>
+          </w:p>
+        </w:tc>
+        <w:tc>
+          <w:tcPr>
+            <w:tcW w:w="4411" w:type="dxa"/>
+            <w:tcBorders>
+              <w:left w:val="single" w:sz="2" w:space="0" w:color="000001"/>
+              <w:right w:val="single" w:sz="24" w:space="0" w:color="000001"/>
+            </w:tcBorders>
+            <w:shd w:val="clear" w:color="auto" w:fill="FFFFFF"/>
+            <w:tcMar>
+              <w:top w:w="0" w:type="dxa"/>
+              <w:left w:w="10" w:type="dxa"/>
+              <w:bottom w:w="0" w:type="dxa"/>
+              <w:right w:w="10" w:type="dxa"/>
+            </w:tcMar>
+          </w:tcPr>
+          <w:p>
+            <w:pPr>
+              <w:pStyle w:val="TableContents"/>
+              <w:rPr>
+                <w:rFonts w:ascii="Nirmala UI" w:hAnsi="Nirmala UI" w:cs="Nirmala UI"/>
+                <w:sz w:val="32"/>
+                <w:szCs w:val="32"/>
+                <w:cs/>
+              </w:rPr>
+            </w:pPr>
+          </w:p>
+        </w:tc>
+      </w:tr>
+      <w:tr>
+        <w:trPr>
+          <w:trHeight w:val="25"/>
+        </w:trPr>
+        <w:tc>
+          <w:tcPr>
+            <w:tcW w:w="1167" w:type="dxa"/>
+            <w:tcBorders>
+              <w:left w:val="single" w:sz="24" w:space="0" w:color="000001"/>
               <w:bottom w:val="single" w:sz="4" w:space="0" w:color="00000A"/>
             </w:tcBorders>
             <w:shd w:val="clear" w:color="auto" w:fill="FFFFFF"/>
@@ -7336,7 +7385,7 @@
                 <w:sz w:val="32"/>
                 <w:szCs w:val="32"/>
               </w:rPr>
-              <w:t>92</w:t>
+              <w:t>94</w:t>
             </w:r>
           </w:p>
         </w:tc>
@@ -7363,21 +7412,332 @@
                 <w:rFonts w:ascii="Nirmala UI" w:hAnsi="Nirmala UI" w:cs="Nirmala UI"/>
                 <w:sz w:val="32"/>
                 <w:szCs w:val="32"/>
-              </w:rPr>
-            </w:pPr>
-            <w:r>
-              <w:rPr>
-                <w:rFonts w:ascii="Nirmala UI" w:hAnsi="Nirmala UI" w:cs="Nirmala UI"/>
-                <w:sz w:val="32"/>
-                <w:szCs w:val="32"/>
                 <w:cs/>
               </w:rPr>
-              <w:t xml:space="preserve"> निगड़ी</w:t>
-            </w:r>
+            </w:pPr>
+            <w:r>
+              <w:rPr>
+                <w:rFonts w:ascii="Nirmala UI" w:hAnsi="Nirmala UI" w:cs="Nirmala UI"/>
+                <w:b/>
+                <w:sz w:val="32"/>
+                <w:szCs w:val="32"/>
+              </w:rPr>
+              <w:t xml:space="preserve"> </w:t>
+            </w:r>
+            <w:proofErr w:type="spellStart"/>
+            <w:r>
+              <w:rPr>
+                <w:rFonts w:ascii="Nirmala UI" w:hAnsi="Nirmala UI" w:cs="Nirmala UI"/>
+                <w:sz w:val="32"/>
+                <w:szCs w:val="32"/>
+              </w:rPr>
+              <w:t>भोकरदन</w:t>
+            </w:r>
+            <w:proofErr w:type="spellEnd"/>
+            <w:r>
+              <w:rPr>
+                <w:rFonts w:ascii="Nirmala UI" w:hAnsi="Nirmala UI" w:cs="Nirmala UI"/>
+                <w:sz w:val="32"/>
+                <w:szCs w:val="32"/>
+              </w:rPr>
+              <w:t xml:space="preserve"> </w:t>
+            </w:r>
+            <w:proofErr w:type="spellStart"/>
+            <w:r>
+              <w:rPr>
+                <w:rFonts w:ascii="Nirmala UI" w:hAnsi="Nirmala UI" w:cs="Nirmala UI"/>
+                <w:sz w:val="32"/>
+                <w:szCs w:val="32"/>
+              </w:rPr>
+              <w:t>नाका</w:t>
+            </w:r>
+            <w:proofErr w:type="spellEnd"/>
+            <w:r>
+              <w:rPr>
+                <w:rFonts w:ascii="Nirmala UI" w:hAnsi="Nirmala UI" w:cs="Nirmala UI"/>
+                <w:sz w:val="32"/>
+                <w:szCs w:val="32"/>
+              </w:rPr>
+              <w:t xml:space="preserve">, </w:t>
+            </w:r>
+            <w:proofErr w:type="spellStart"/>
+            <w:r>
+              <w:rPr>
+                <w:rFonts w:ascii="Nirmala UI" w:hAnsi="Nirmala UI" w:cs="Nirmala UI"/>
+                <w:sz w:val="32"/>
+                <w:szCs w:val="32"/>
+              </w:rPr>
+              <w:t>राजेश</w:t>
+            </w:r>
+            <w:proofErr w:type="spellEnd"/>
+            <w:r>
+              <w:rPr>
+                <w:rFonts w:ascii="Nirmala UI" w:hAnsi="Nirmala UI" w:cs="Nirmala UI"/>
+                <w:sz w:val="32"/>
+                <w:szCs w:val="32"/>
+              </w:rPr>
+              <w:t xml:space="preserve"> </w:t>
+            </w:r>
+            <w:proofErr w:type="spellStart"/>
+            <w:r>
+              <w:rPr>
+                <w:rFonts w:ascii="Nirmala UI" w:hAnsi="Nirmala UI" w:cs="Nirmala UI"/>
+                <w:sz w:val="32"/>
+                <w:szCs w:val="32"/>
+              </w:rPr>
+              <w:t>पेट्रोल</w:t>
+            </w:r>
+            <w:proofErr w:type="spellEnd"/>
+            <w:r>
+              <w:rPr>
+                <w:rFonts w:ascii="Nirmala UI" w:hAnsi="Nirmala UI" w:cs="Nirmala UI"/>
+                <w:sz w:val="32"/>
+                <w:szCs w:val="32"/>
+              </w:rPr>
+              <w:t xml:space="preserve"> </w:t>
+            </w:r>
+            <w:proofErr w:type="spellStart"/>
+            <w:r>
+              <w:rPr>
+                <w:rFonts w:ascii="Nirmala UI" w:hAnsi="Nirmala UI" w:cs="Nirmala UI"/>
+                <w:sz w:val="32"/>
+                <w:szCs w:val="32"/>
+              </w:rPr>
+              <w:t>पंप</w:t>
+            </w:r>
+            <w:proofErr w:type="spellEnd"/>
           </w:p>
         </w:tc>
       </w:tr>
     </w:tbl>
+    <w:p>
+      <w:pPr>
+        <w:pStyle w:val="Standarduser"/>
+        <w:tabs>
+          <w:tab w:val="left" w:pos="3345"/>
+        </w:tabs>
+        <w:rPr>
+          <w:rFonts w:ascii="Nirmala UI" w:hAnsi="Nirmala UI" w:cs="Nirmala UI"/>
+          <w:color w:val="212121"/>
+          <w:sz w:val="28"/>
+          <w:szCs w:val="28"/>
+          <w:cs/>
+        </w:rPr>
+      </w:pPr>
+      <w:r>
+        <w:rPr>
+          <w:rFonts w:ascii="Nirmala UI" w:hAnsi="Nirmala UI" w:cs="Nirmala UI"/>
+          <w:b/>
+          <w:bCs/>
+          <w:sz w:val="28"/>
+          <w:szCs w:val="28"/>
+          <w:cs/>
+        </w:rPr>
+        <w:t>इस्तेमाल  –</w:t>
+      </w:r>
+      <w:r>
+        <w:rPr>
+          <w:rFonts w:ascii="Nirmala UI" w:hAnsi="Nirmala UI" w:cs="Nirmala UI"/>
+          <w:sz w:val="28"/>
+          <w:szCs w:val="28"/>
+        </w:rPr>
+        <w:t xml:space="preserve">1. </w:t>
+      </w:r>
+      <w:bookmarkStart w:id="1" w:name="tw-target-text"/>
+      <w:bookmarkEnd w:id="1"/>
+      <w:r>
+        <w:rPr>
+          <w:rFonts w:ascii="Nirmala UI" w:hAnsi="Nirmala UI" w:cs="Nirmala UI" w:hint="cs"/>
+          <w:color w:val="212121"/>
+          <w:sz w:val="28"/>
+          <w:szCs w:val="28"/>
+          <w:cs/>
+        </w:rPr>
+        <w:t>सही</w:t>
+      </w:r>
+      <w:r>
+        <w:rPr>
+          <w:rFonts w:cs="inherit"/>
+          <w:color w:val="212121"/>
+          <w:sz w:val="28"/>
+          <w:szCs w:val="28"/>
+          <w:cs/>
+        </w:rPr>
+        <w:t xml:space="preserve"> </w:t>
+      </w:r>
+      <w:r>
+        <w:rPr>
+          <w:rFonts w:ascii="Nirmala UI" w:hAnsi="Nirmala UI" w:cs="Nirmala UI" w:hint="cs"/>
+          <w:color w:val="212121"/>
+          <w:sz w:val="28"/>
+          <w:szCs w:val="28"/>
+          <w:cs/>
+        </w:rPr>
+        <w:t>नंबर</w:t>
+      </w:r>
+      <w:r>
+        <w:rPr>
+          <w:rFonts w:cs="inherit"/>
+          <w:color w:val="212121"/>
+          <w:sz w:val="28"/>
+          <w:szCs w:val="28"/>
+          <w:cs/>
+        </w:rPr>
+        <w:t xml:space="preserve"> </w:t>
+      </w:r>
+      <w:r>
+        <w:rPr>
+          <w:rFonts w:ascii="Nirmala UI" w:hAnsi="Nirmala UI" w:cs="Nirmala UI" w:hint="cs"/>
+          <w:color w:val="212121"/>
+          <w:sz w:val="28"/>
+          <w:szCs w:val="28"/>
+          <w:cs/>
+        </w:rPr>
+        <w:t>दबाएं</w:t>
+      </w:r>
+      <w:r>
+        <w:rPr>
+          <w:rFonts w:cs="inherit"/>
+          <w:color w:val="212121"/>
+          <w:sz w:val="28"/>
+          <w:szCs w:val="28"/>
+          <w:cs/>
+        </w:rPr>
+        <w:t xml:space="preserve"> </w:t>
+      </w:r>
+      <w:r>
+        <w:rPr>
+          <w:rFonts w:ascii="Nirmala UI" w:hAnsi="Nirmala UI" w:cs="Nirmala UI" w:hint="cs"/>
+          <w:color w:val="212121"/>
+          <w:sz w:val="28"/>
+          <w:szCs w:val="28"/>
+          <w:cs/>
+        </w:rPr>
+        <w:t>और</w:t>
+      </w:r>
+      <w:r>
+        <w:rPr>
+          <w:rFonts w:cs="inherit"/>
+          <w:color w:val="212121"/>
+          <w:sz w:val="28"/>
+          <w:szCs w:val="28"/>
+          <w:cs/>
+        </w:rPr>
+        <w:t xml:space="preserve"> </w:t>
+      </w:r>
+      <w:r>
+        <w:rPr>
+          <w:rFonts w:ascii="Nirmala UI" w:hAnsi="Nirmala UI" w:cs="Nirmala UI" w:hint="cs"/>
+          <w:color w:val="212121"/>
+          <w:sz w:val="28"/>
+          <w:szCs w:val="28"/>
+          <w:cs/>
+        </w:rPr>
+        <w:t>तुरंत</w:t>
+      </w:r>
+      <w:r>
+        <w:rPr>
+          <w:rFonts w:cs="inherit"/>
+          <w:color w:val="212121"/>
+          <w:sz w:val="28"/>
+          <w:szCs w:val="28"/>
+          <w:cs/>
+        </w:rPr>
+        <w:t xml:space="preserve"> </w:t>
+      </w:r>
+      <w:r>
+        <w:rPr>
+          <w:rFonts w:ascii="Nirmala UI" w:hAnsi="Nirmala UI" w:cs="Nirmala UI" w:hint="cs"/>
+          <w:color w:val="212121"/>
+          <w:sz w:val="28"/>
+          <w:szCs w:val="28"/>
+          <w:cs/>
+        </w:rPr>
+        <w:t>कीपैड</w:t>
+      </w:r>
+      <w:r>
+        <w:rPr>
+          <w:rFonts w:cs="inherit"/>
+          <w:color w:val="212121"/>
+          <w:sz w:val="28"/>
+          <w:szCs w:val="28"/>
+          <w:cs/>
+        </w:rPr>
+        <w:t xml:space="preserve"> </w:t>
+      </w:r>
+      <w:r>
+        <w:rPr>
+          <w:rFonts w:ascii="Nirmala UI" w:hAnsi="Nirmala UI" w:cs="Nirmala UI" w:hint="cs"/>
+          <w:color w:val="212121"/>
+          <w:sz w:val="28"/>
+          <w:szCs w:val="28"/>
+          <w:cs/>
+        </w:rPr>
+        <w:t>पर</w:t>
+      </w:r>
+      <w:r>
+        <w:rPr>
+          <w:rFonts w:cs="inherit"/>
+          <w:color w:val="212121"/>
+          <w:sz w:val="28"/>
+          <w:szCs w:val="28"/>
+          <w:cs/>
+        </w:rPr>
+        <w:t xml:space="preserve"> </w:t>
+      </w:r>
+      <w:r>
+        <w:rPr>
+          <w:rFonts w:ascii="Nirmala UI" w:hAnsi="Nirmala UI" w:cs="Nirmala UI" w:hint="cs"/>
+          <w:color w:val="212121"/>
+          <w:sz w:val="28"/>
+          <w:szCs w:val="28"/>
+          <w:cs/>
+        </w:rPr>
+        <w:t>ग्रीन</w:t>
+      </w:r>
+      <w:r>
+        <w:rPr>
+          <w:rFonts w:ascii="inherit" w:hAnsi="inherit"/>
+          <w:color w:val="212121"/>
+          <w:sz w:val="28"/>
+          <w:szCs w:val="28"/>
+          <w:cs/>
+          <w:lang w:val="hi-IN"/>
+        </w:rPr>
+        <w:t xml:space="preserve"> </w:t>
+      </w:r>
+      <w:r>
+        <w:rPr>
+          <w:rFonts w:ascii="Nirmala UI" w:hAnsi="Nirmala UI" w:cs="Nirmala UI" w:hint="cs"/>
+          <w:color w:val="212121"/>
+          <w:sz w:val="28"/>
+          <w:szCs w:val="28"/>
+          <w:cs/>
+          <w:lang w:val="hi-IN"/>
+        </w:rPr>
+        <w:t>बटन</w:t>
+      </w:r>
+      <w:r>
+        <w:rPr>
+          <w:rFonts w:cs="inherit"/>
+          <w:color w:val="212121"/>
+          <w:sz w:val="28"/>
+          <w:szCs w:val="28"/>
+          <w:cs/>
+        </w:rPr>
+        <w:t xml:space="preserve"> </w:t>
+      </w:r>
+      <w:r>
+        <w:rPr>
+          <w:rFonts w:ascii="Nirmala UI" w:hAnsi="Nirmala UI" w:cs="Nirmala UI" w:hint="cs"/>
+          <w:color w:val="212121"/>
+          <w:sz w:val="28"/>
+          <w:szCs w:val="28"/>
+          <w:cs/>
+        </w:rPr>
+        <w:t>दबाएं।</w:t>
+      </w:r>
+    </w:p>
     <w:p>
       <w:pPr>
         <w:pStyle w:val="Standarduser"/>
@@ -7393,51 +7753,20 @@
       <w:r>
         <w:rPr>
           <w:rFonts w:ascii="Nirmala UI" w:hAnsi="Nirmala UI" w:cs="Nirmala UI"/>
-          <w:sz w:val="36"/>
-          <w:szCs w:val="36"/>
-        </w:rPr>
-        <w:tab/>
-      </w:r>
-    </w:p>
-    <w:p>
-      <w:pPr>
-        <w:pStyle w:val="Footer"/>
-      </w:pPr>
-      <w:r>
-        <w:rPr>
-          <w:rFonts w:ascii="Nirmala UI" w:hAnsi="Nirmala UI" w:cs="Nirmala UI"/>
-          <w:b/>
-          <w:bCs/>
           <w:sz w:val="28"/>
           <w:szCs w:val="28"/>
-          <w:cs/>
         </w:rPr>
-        <w:t>इस्तेमाल  –</w:t>
+        <w:t xml:space="preserve">2. </w:t>
       </w:r>
-    </w:p>
-    <w:p>
-      <w:pPr>
-        <w:pStyle w:val="Footer"/>
-      </w:pPr>
+      <w:proofErr w:type="gramStart"/>
       <w:r>
         <w:rPr>
           <w:rFonts w:ascii="Nirmala UI" w:hAnsi="Nirmala UI" w:cs="Nirmala UI"/>
           <w:sz w:val="28"/>
           <w:szCs w:val="28"/>
-        </w:rPr>
-        <w:t xml:space="preserve">1. </w:t>
-      </w:r>
-      <w:bookmarkStart w:id="1" w:name="tw-target-text"/>
-      <w:bookmarkEnd w:id="1"/>
-      <w:r>
-        <w:rPr>
-          <w:rFonts w:cs="inherit"/>
-          <w:color w:val="212121"/>
-          <w:sz w:val="28"/>
-          <w:szCs w:val="28"/>
           <w:cs/>
         </w:rPr>
-        <w:t xml:space="preserve">सही नंबर दबाएं और तुरंत </w:t>
+        <w:t xml:space="preserve">अन्नोउंसमेंट </w:t>
       </w:r>
       <w:r>
         <w:rPr>
@@ -7447,7 +7776,98 @@
           <w:szCs w:val="28"/>
           <w:cs/>
         </w:rPr>
-        <w:t>कीपैड पर ग्रीन</w:t>
+        <w:t xml:space="preserve"> </w:t>
+      </w:r>
+      <w:r>
+        <w:rPr>
+          <w:rFonts w:ascii="Nirmala UI" w:hAnsi="Nirmala UI" w:cs="Nirmala UI" w:hint="cs"/>
+          <w:color w:val="212121"/>
+          <w:sz w:val="28"/>
+          <w:szCs w:val="28"/>
+          <w:cs/>
+        </w:rPr>
+        <w:t>को</w:t>
+      </w:r>
+      <w:proofErr w:type="gramEnd"/>
+      <w:r>
+        <w:rPr>
+          <w:rFonts w:cs="inherit"/>
+          <w:color w:val="212121"/>
+          <w:sz w:val="28"/>
+          <w:szCs w:val="28"/>
+          <w:cs/>
+        </w:rPr>
+        <w:t xml:space="preserve"> </w:t>
+      </w:r>
+      <w:r>
+        <w:rPr>
+          <w:rFonts w:ascii="Nirmala UI" w:hAnsi="Nirmala UI" w:cs="Nirmala UI" w:hint="cs"/>
+          <w:color w:val="212121"/>
+          <w:sz w:val="28"/>
+          <w:szCs w:val="28"/>
+          <w:cs/>
+        </w:rPr>
+        <w:t>रोकने</w:t>
+      </w:r>
+      <w:r>
+        <w:rPr>
+          <w:rFonts w:cs="inherit"/>
+          <w:color w:val="212121"/>
+          <w:sz w:val="28"/>
+          <w:szCs w:val="28"/>
+          <w:cs/>
+        </w:rPr>
+        <w:t xml:space="preserve"> </w:t>
+      </w:r>
+      <w:r>
+        <w:rPr>
+          <w:rFonts w:ascii="Nirmala UI" w:hAnsi="Nirmala UI" w:cs="Nirmala UI" w:hint="cs"/>
+          <w:color w:val="212121"/>
+          <w:sz w:val="28"/>
+          <w:szCs w:val="28"/>
+          <w:cs/>
+        </w:rPr>
+        <w:t>के</w:t>
+      </w:r>
+      <w:r>
+        <w:rPr>
+          <w:rFonts w:cs="inherit"/>
+          <w:color w:val="212121"/>
+          <w:sz w:val="28"/>
+          <w:szCs w:val="28"/>
+          <w:cs/>
+        </w:rPr>
+        <w:t xml:space="preserve"> </w:t>
+      </w:r>
+      <w:r>
+        <w:rPr>
+          <w:rFonts w:ascii="Nirmala UI" w:hAnsi="Nirmala UI" w:cs="Nirmala UI" w:hint="cs"/>
+          <w:color w:val="212121"/>
+          <w:sz w:val="28"/>
+          <w:szCs w:val="28"/>
+          <w:cs/>
+        </w:rPr>
+        <w:t>लिए</w:t>
+      </w:r>
+      <w:r>
+        <w:rPr>
+          <w:rFonts w:cs="inherit"/>
+          <w:color w:val="212121"/>
+          <w:sz w:val="28"/>
+          <w:szCs w:val="28"/>
+          <w:cs/>
+        </w:rPr>
+        <w:t xml:space="preserve"> </w:t>
+      </w:r>
+      <w:r>
+        <w:rPr>
+          <w:rFonts w:ascii="Nirmala UI" w:hAnsi="Nirmala UI" w:cs="Nirmala UI" w:hint="cs"/>
+          <w:color w:val="212121"/>
+          <w:sz w:val="28"/>
+          <w:szCs w:val="28"/>
+          <w:cs/>
+        </w:rPr>
+        <w:t>लाल</w:t>
       </w:r>
       <w:r>
         <w:rPr>
@@ -7458,7 +7878,18 @@
           <w:cs/>
           <w:lang w:val="hi-IN"/>
         </w:rPr>
-        <w:t xml:space="preserve"> बटन</w:t>
+        <w:t xml:space="preserve"> </w:t>
+      </w:r>
+      <w:r>
+        <w:rPr>
+          <w:rFonts w:ascii="Nirmala UI" w:hAnsi="Nirmala UI" w:cs="Nirmala UI" w:hint="cs"/>
+          <w:color w:val="212121"/>
+          <w:sz w:val="28"/>
+          <w:szCs w:val="28"/>
+          <w:cs/>
+          <w:lang w:val="hi-IN"/>
+        </w:rPr>
+        <w:t>बटन</w:t>
       </w:r>
       <w:r>
         <w:rPr>
@@ -7468,44 +7899,17 @@
           <w:szCs w:val="28"/>
           <w:cs/>
         </w:rPr>
-        <w:t xml:space="preserve"> दबाएं।</w:t>
-      </w:r>
-    </w:p>
-    <w:p>
-      <w:pPr>
-        <w:pStyle w:val="Footer"/>
-        <w:tabs>
-          <w:tab w:val="clear" w:pos="4680"/>
-          <w:tab w:val="clear" w:pos="9360"/>
-          <w:tab w:val="left" w:pos="3345"/>
-        </w:tabs>
-      </w:pPr>
-      <w:r>
-        <w:rPr>
-          <w:rFonts w:ascii="Nirmala UI" w:hAnsi="Nirmala UI" w:cs="Nirmala UI"/>
-          <w:sz w:val="28"/>
-          <w:szCs w:val="28"/>
-        </w:rPr>
-        <w:t xml:space="preserve">2. </w:t>
+        <w:t xml:space="preserve"> </w:t>
       </w:r>
       <w:r>
         <w:rPr>
-          <w:rFonts w:ascii="Nirmala UI" w:hAnsi="Nirmala UI" w:cs="Nirmala UI"/>
+          <w:rFonts w:ascii="Nirmala UI" w:hAnsi="Nirmala UI" w:cs="Nirmala UI" w:hint="cs"/>
+          <w:color w:val="212121"/>
           <w:sz w:val="28"/>
           <w:szCs w:val="28"/>
           <w:cs/>
         </w:rPr>
-        <w:t>अन्नोउंसमें</w:t>
-      </w:r>
-      <w:proofErr w:type="gramStart"/>
-      <w:r>
-        <w:rPr>
-          <w:rFonts w:ascii="Nirmala UI" w:hAnsi="Nirmala UI" w:cs="Nirmala UI"/>
-          <w:sz w:val="28"/>
-          <w:szCs w:val="28"/>
-          <w:cs/>
-        </w:rPr>
-        <w:t xml:space="preserve">ट </w:t>
+        <w:t>दबाएं</w:t>
       </w:r>
       <w:r>
         <w:rPr>
@@ -7515,39 +7919,17 @@
           <w:szCs w:val="28"/>
           <w:cs/>
         </w:rPr>
-        <w:t xml:space="preserve"> क</w:t>
+        <w:t xml:space="preserve"> </w:t>
       </w:r>
-      <w:proofErr w:type="gramEnd"/>
       <w:r>
         <w:rPr>
-          <w:rFonts w:cs="inherit"/>
+          <w:rFonts w:ascii="Nirmala UI" w:hAnsi="Nirmala UI" w:cs="Nirmala UI" w:hint="cs"/>
           <w:color w:val="212121"/>
           <w:sz w:val="28"/>
           <w:szCs w:val="28"/>
           <w:cs/>
         </w:rPr>
-        <w:t>ो रोकने के लिए लाल</w:t>
-      </w:r>
-      <w:r>
-        <w:rPr>
-          <w:rFonts w:ascii="inherit" w:hAnsi="inherit"/>
-          <w:color w:val="212121"/>
-          <w:sz w:val="28"/>
-          <w:szCs w:val="28"/>
-          <w:cs/>
-          <w:lang w:val="hi-IN"/>
-        </w:rPr>
-        <w:t xml:space="preserve"> बटन</w:t>
-      </w:r>
-      <w:r>
-        <w:rPr>
-          <w:rFonts w:cs="inherit"/>
-          <w:color w:val="212121"/>
-          <w:sz w:val="28"/>
-          <w:szCs w:val="28"/>
-          <w:cs/>
-        </w:rPr>
-        <w:t xml:space="preserve"> दबाएं ।</w:t>
+        <w:t>।</w:t>
       </w:r>
     </w:p>
     <w:p>
@@ -7628,7 +8010,7 @@
               </wp:anchor>
             </w:drawing>
           </mc:Choice>
-          <mc:Fallback>
+          <mc:Fallback xmlns:cx1="http://schemas.microsoft.com/office/drawing/2015/9/8/chartex">
             <w:pict>
               <v:shape id="Text Box 8" o:spid="_x0000_s1027" type="#_x0000_t202" style="position:absolute;margin-left:66.75pt;margin-top:207.8pt;width:238.45pt;height:92.25pt;z-index:251664384;visibility:visible;mso-wrap-style:square;mso-wrap-distance-left:9pt;mso-wrap-distance-top:0;mso-wrap-distance-right:9pt;mso-wrap-distance-bottom:0;mso-position-horizontal:absolute;mso-position-horizontal-relative:text;mso-position-vertical:absolute;mso-position-vertical-relative:text;v-text-anchor:top" o:gfxdata="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" filled="f" stroked="f">
                 <v:textbox>
@@ -7727,7 +8109,7 @@
               </wp:anchor>
             </w:drawing>
           </mc:Choice>
-          <mc:Fallback>
+          <mc:Fallback xmlns:cx1="http://schemas.microsoft.com/office/drawing/2015/9/8/chartex">
             <w:pict>
               <v:shape id="Text Box 1" o:spid="_x0000_s1028" type="#_x0000_t202" style="position:absolute;margin-left:36pt;margin-top:27.05pt;width:242.95pt;height:118.45pt;z-index:251661312;visibility:visible;mso-wrap-style:square;mso-wrap-distance-left:9pt;mso-wrap-distance-top:0;mso-wrap-distance-right:9pt;mso-wrap-distance-bottom:0;mso-position-horizontal:absolute;mso-position-horizontal-relative:text;mso-position-vertical:absolute;mso-position-vertical-relative:text;v-text-anchor:top" o:gfxdata="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" filled="f" stroked="f">
                 <v:textbox>
@@ -7769,7 +8151,7 @@
 </file>
 
 <file path=word/endnotes.xml><?xml version="1.0" encoding="utf-8"?>
-<w:endnotes xmlns:wpc="http://schemas.microsoft.com/office/word/2010/wordprocessingCanvas" xmlns:cx="http://schemas.microsoft.com/office/drawing/2014/chartex" xmlns:cx1="http://schemas.microsoft.com/office/drawing/2015/9/8/chartex" xmlns:mc="http://schemas.openxmlformats.org/markup-compatibility/2006" xmlns:o="urn:schemas-microsoft-com:office:office" xmlns:r="http://schemas.openxmlformats.org/officeDocument/2006/relationships" xmlns:m="http://schemas.openxmlformats.org/officeDocument/2006/math" xmlns:v="urn:schemas-microsoft-com:vml" xmlns:wp14="http://schemas.microsoft.com/office/word/2010/wordprocessingDrawing" xmlns:wp="http://schemas.openxmlformats.org/drawingml/2006/wordprocessingDrawing" xmlns:w10="urn:schemas-microsoft-com:office:word" xmlns:w="http://schemas.openxmlformats.org/wordprocessingml/2006/main" xmlns:w14="http://schemas.microsoft.com/office/word/2010/wordml" xmlns:w15="http://schemas.microsoft.com/office/word/2012/wordml" xmlns:w16se="http://schemas.microsoft.com/office/word/2015/wordml/symex" xmlns:wpg="http://schemas.microsoft.com/office/word/2010/wordprocessingGroup" xmlns:wpi="http://schemas.microsoft.com/office/word/2010/wordprocessingInk" xmlns:wne="http://schemas.microsoft.com/office/word/2006/wordml" xmlns:wps="http://schemas.microsoft.com/office/word/2010/wordprocessingShape" mc:Ignorable="w14 w15 w16se wp14">
+<w:endnotes xmlns:wpc="http://schemas.microsoft.com/office/word/2010/wordprocessingCanvas" xmlns:cx="http://schemas.microsoft.com/office/drawing/2014/chartex" xmlns:mc="http://schemas.openxmlformats.org/markup-compatibility/2006" xmlns:o="urn:schemas-microsoft-com:office:office" xmlns:r="http://schemas.openxmlformats.org/officeDocument/2006/relationships" xmlns:m="http://schemas.openxmlformats.org/officeDocument/2006/math" xmlns:v="urn:schemas-microsoft-com:vml" xmlns:wp14="http://schemas.microsoft.com/office/word/2010/wordprocessingDrawing" xmlns:wp="http://schemas.openxmlformats.org/drawingml/2006/wordprocessingDrawing" xmlns:w10="urn:schemas-microsoft-com:office:word" xmlns:w="http://schemas.openxmlformats.org/wordprocessingml/2006/main" xmlns:w14="http://schemas.microsoft.com/office/word/2010/wordml" xmlns:w15="http://schemas.microsoft.com/office/word/2012/wordml" xmlns:w16se="http://schemas.microsoft.com/office/word/2015/wordml/symex" xmlns:wpg="http://schemas.microsoft.com/office/word/2010/wordprocessingGroup" xmlns:wpi="http://schemas.microsoft.com/office/word/2010/wordprocessingInk" xmlns:wne="http://schemas.microsoft.com/office/word/2006/wordml" xmlns:wps="http://schemas.microsoft.com/office/word/2010/wordprocessingShape" mc:Ignorable="w14 w15 w16se wp14">
   <w:endnote w:type="separator" w:id="-1">
     <w:p>
       <w:pPr>
@@ -7794,7 +8176,7 @@
 </file>
 
 <file path=word/footnotes.xml><?xml version="1.0" encoding="utf-8"?>
-<w:footnotes xmlns:wpc="http://schemas.microsoft.com/office/word/2010/wordprocessingCanvas" xmlns:cx="http://schemas.microsoft.com/office/drawing/2014/chartex" xmlns:cx1="http://schemas.microsoft.com/office/drawing/2015/9/8/chartex" xmlns:mc="http://schemas.openxmlformats.org/markup-compatibility/2006" xmlns:o="urn:schemas-microsoft-com:office:office" xmlns:r="http://schemas.openxmlformats.org/officeDocument/2006/relationships" xmlns:m="http://schemas.openxmlformats.org/officeDocument/2006/math" xmlns:v="urn:schemas-microsoft-com:vml" xmlns:wp14="http://schemas.microsoft.com/office/word/2010/wordprocessingDrawing" xmlns:wp="http://schemas.openxmlformats.org/drawingml/2006/wordprocessingDrawing" xmlns:w10="urn:schemas-microsoft-com:office:word" xmlns:w="http://schemas.openxmlformats.org/wordprocessingml/2006/main" xmlns:w14="http://schemas.microsoft.com/office/word/2010/wordml" xmlns:w15="http://schemas.microsoft.com/office/word/2012/wordml" xmlns:w16se="http://schemas.microsoft.com/office/word/2015/wordml/symex" xmlns:wpg="http://schemas.microsoft.com/office/word/2010/wordprocessingGroup" xmlns:wpi="http://schemas.microsoft.com/office/word/2010/wordprocessingInk" xmlns:wne="http://schemas.microsoft.com/office/word/2006/wordml" xmlns:wps="http://schemas.microsoft.com/office/word/2010/wordprocessingShape" mc:Ignorable="w14 w15 w16se wp14">
+<w:footnotes xmlns:wpc="http://schemas.microsoft.com/office/word/2010/wordprocessingCanvas" xmlns:cx="http://schemas.microsoft.com/office/drawing/2014/chartex" xmlns:mc="http://schemas.openxmlformats.org/markup-compatibility/2006" xmlns:o="urn:schemas-microsoft-com:office:office" xmlns:r="http://schemas.openxmlformats.org/officeDocument/2006/relationships" xmlns:m="http://schemas.openxmlformats.org/officeDocument/2006/math" xmlns:v="urn:schemas-microsoft-com:vml" xmlns:wp14="http://schemas.microsoft.com/office/word/2010/wordprocessingDrawing" xmlns:wp="http://schemas.openxmlformats.org/drawingml/2006/wordprocessingDrawing" xmlns:w10="urn:schemas-microsoft-com:office:word" xmlns:w="http://schemas.openxmlformats.org/wordprocessingml/2006/main" xmlns:w14="http://schemas.microsoft.com/office/word/2010/wordml" xmlns:w15="http://schemas.microsoft.com/office/word/2012/wordml" xmlns:w16se="http://schemas.microsoft.com/office/word/2015/wordml/symex" xmlns:wpg="http://schemas.microsoft.com/office/word/2010/wordprocessingGroup" xmlns:wpi="http://schemas.microsoft.com/office/word/2010/wordprocessingInk" xmlns:wne="http://schemas.microsoft.com/office/word/2006/wordml" xmlns:wps="http://schemas.microsoft.com/office/word/2010/wordprocessingShape" mc:Ignorable="w14 w15 w16se wp14">
   <w:footnote w:type="separator" w:id="-1">
     <w:p>
       <w:pPr>
@@ -7822,7 +8204,7 @@
 </file>
 
 <file path=word/header1.xml><?xml version="1.0" encoding="utf-8"?>
-<w:hdr xmlns:wpc="http://schemas.microsoft.com/office/word/2010/wordprocessingCanvas" xmlns:cx="http://schemas.microsoft.com/office/drawing/2014/chartex" xmlns:cx1="http://schemas.microsoft.com/office/drawing/2015/9/8/chartex" xmlns:mc="http://schemas.openxmlformats.org/markup-compatibility/2006" xmlns:o="urn:schemas-microsoft-com:office:office" xmlns:r="http://schemas.openxmlformats.org/officeDocument/2006/relationships" xmlns:m="http://schemas.openxmlformats.org/officeDocument/2006/math" xmlns:v="urn:schemas-microsoft-com:vml" xmlns:wp14="http://schemas.microsoft.com/office/word/2010/wordprocessingDrawing" xmlns:wp="http://schemas.openxmlformats.org/drawingml/2006/wordprocessingDrawing" xmlns:w10="urn:schemas-microsoft-com:office:word" xmlns:w="http://schemas.openxmlformats.org/wordprocessingml/2006/main" xmlns:w14="http://schemas.microsoft.com/office/word/2010/wordml" xmlns:w15="http://schemas.microsoft.com/office/word/2012/wordml" xmlns:w16se="http://schemas.microsoft.com/office/word/2015/wordml/symex" xmlns:wpg="http://schemas.microsoft.com/office/word/2010/wordprocessingGroup" xmlns:wpi="http://schemas.microsoft.com/office/word/2010/wordprocessingInk" xmlns:wne="http://schemas.microsoft.com/office/word/2006/wordml" xmlns:wps="http://schemas.microsoft.com/office/word/2010/wordprocessingShape" mc:Ignorable="w14 w15 w16se wp14">
+<w:hdr xmlns:wpc="http://schemas.microsoft.com/office/word/2010/wordprocessingCanvas" xmlns:cx="http://schemas.microsoft.com/office/drawing/2014/chartex" xmlns:mc="http://schemas.openxmlformats.org/markup-compatibility/2006" xmlns:o="urn:schemas-microsoft-com:office:office" xmlns:r="http://schemas.openxmlformats.org/officeDocument/2006/relationships" xmlns:m="http://schemas.openxmlformats.org/officeDocument/2006/math" xmlns:v="urn:schemas-microsoft-com:vml" xmlns:wp14="http://schemas.microsoft.com/office/word/2010/wordprocessingDrawing" xmlns:wp="http://schemas.openxmlformats.org/drawingml/2006/wordprocessingDrawing" xmlns:w10="urn:schemas-microsoft-com:office:word" xmlns:w="http://schemas.openxmlformats.org/wordprocessingml/2006/main" xmlns:w14="http://schemas.microsoft.com/office/word/2010/wordml" xmlns:w15="http://schemas.microsoft.com/office/word/2012/wordml" xmlns:w16se="http://schemas.microsoft.com/office/word/2015/wordml/symex" xmlns:wpg="http://schemas.microsoft.com/office/word/2010/wordprocessingGroup" xmlns:wpi="http://schemas.microsoft.com/office/word/2010/wordprocessingInk" xmlns:wne="http://schemas.microsoft.com/office/word/2006/wordml" xmlns:wps="http://schemas.microsoft.com/office/word/2010/wordprocessingShape" mc:Ignorable="w14 w15 w16se wp14">
   <w:p>
     <w:pPr>
       <w:pStyle w:val="Header"/>
@@ -7959,7 +8341,7 @@
 </file>
 
 <file path=word/header2.xml><?xml version="1.0" encoding="utf-8"?>
-<w:hdr xmlns:wpc="http://schemas.microsoft.com/office/word/2010/wordprocessingCanvas" xmlns:cx="http://schemas.microsoft.com/office/drawing/2014/chartex" xmlns:cx1="http://schemas.microsoft.com/office/drawing/2015/9/8/chartex" xmlns:mc="http://schemas.openxmlformats.org/markup-compatibility/2006" xmlns:o="urn:schemas-microsoft-com:office:office" xmlns:r="http://schemas.openxmlformats.org/officeDocument/2006/relationships" xmlns:m="http://schemas.openxmlformats.org/officeDocument/2006/math" xmlns:v="urn:schemas-microsoft-com:vml" xmlns:wp14="http://schemas.microsoft.com/office/word/2010/wordprocessingDrawing" xmlns:wp="http://schemas.openxmlformats.org/drawingml/2006/wordprocessingDrawing" xmlns:w10="urn:schemas-microsoft-com:office:word" xmlns:w="http://schemas.openxmlformats.org/wordprocessingml/2006/main" xmlns:w14="http://schemas.microsoft.com/office/word/2010/wordml" xmlns:w15="http://schemas.microsoft.com/office/word/2012/wordml" xmlns:w16se="http://schemas.microsoft.com/office/word/2015/wordml/symex" xmlns:wpg="http://schemas.microsoft.com/office/word/2010/wordprocessingGroup" xmlns:wpi="http://schemas.microsoft.com/office/word/2010/wordprocessingInk" xmlns:wne="http://schemas.microsoft.com/office/word/2006/wordml" xmlns:wps="http://schemas.microsoft.com/office/word/2010/wordprocessingShape" mc:Ignorable="w14 w15 w16se wp14">
+<w:hdr xmlns:wpc="http://schemas.microsoft.com/office/word/2010/wordprocessingCanvas" xmlns:cx="http://schemas.microsoft.com/office/drawing/2014/chartex" xmlns:mc="http://schemas.openxmlformats.org/markup-compatibility/2006" xmlns:o="urn:schemas-microsoft-com:office:office" xmlns:r="http://schemas.openxmlformats.org/officeDocument/2006/relationships" xmlns:m="http://schemas.openxmlformats.org/officeDocument/2006/math" xmlns:v="urn:schemas-microsoft-com:vml" xmlns:wp14="http://schemas.microsoft.com/office/word/2010/wordprocessingDrawing" xmlns:wp="http://schemas.openxmlformats.org/drawingml/2006/wordprocessingDrawing" xmlns:w10="urn:schemas-microsoft-com:office:word" xmlns:w="http://schemas.openxmlformats.org/wordprocessingml/2006/main" xmlns:w14="http://schemas.microsoft.com/office/word/2010/wordml" xmlns:w15="http://schemas.microsoft.com/office/word/2012/wordml" xmlns:w16se="http://schemas.microsoft.com/office/word/2015/wordml/symex" xmlns:wpg="http://schemas.microsoft.com/office/word/2010/wordprocessingGroup" xmlns:wpi="http://schemas.microsoft.com/office/word/2010/wordprocessingInk" xmlns:wne="http://schemas.microsoft.com/office/word/2006/wordml" xmlns:wps="http://schemas.microsoft.com/office/word/2010/wordprocessingShape" mc:Ignorable="w14 w15 w16se wp14">
   <w:p>
     <w:pPr>
       <w:pStyle w:val="Header"/>
@@ -8084,21 +8466,14 @@
         <w:szCs w:val="32"/>
       </w:rPr>
       <w:tab/>
-      <w:t xml:space="preserve">                                                                           </w:t>
-    </w:r>
-    <w:r>
-      <w:rPr>
-        <w:sz w:val="32"/>
-        <w:szCs w:val="32"/>
-      </w:rPr>
-      <w:t xml:space="preserve">                      busflix.in</w:t>
+      <w:t xml:space="preserve">                                                                                                 busflix.in</w:t>
     </w:r>
   </w:p>
 </w:hdr>
 </file>
 
 <file path=word/numbering.xml><?xml version="1.0" encoding="utf-8"?>
-<w:numbering xmlns:wpc="http://schemas.microsoft.com/office/word/2010/wordprocessingCanvas" xmlns:cx="http://schemas.microsoft.com/office/drawing/2014/chartex" xmlns:cx1="http://schemas.microsoft.com/office/drawing/2015/9/8/chartex" xmlns:mc="http://schemas.openxmlformats.org/markup-compatibility/2006" xmlns:o="urn:schemas-microsoft-com:office:office" xmlns:r="http://schemas.openxmlformats.org/officeDocument/2006/relationships" xmlns:m="http://schemas.openxmlformats.org/officeDocument/2006/math" xmlns:v="urn:schemas-microsoft-com:vml" xmlns:wp14="http://schemas.microsoft.com/office/word/2010/wordprocessingDrawing" xmlns:wp="http://schemas.openxmlformats.org/drawingml/2006/wordprocessingDrawing" xmlns:w10="urn:schemas-microsoft-com:office:word" xmlns:w="http://schemas.openxmlformats.org/wordprocessingml/2006/main" xmlns:w14="http://schemas.microsoft.com/office/word/2010/wordml" xmlns:w15="http://schemas.microsoft.com/office/word/2012/wordml" xmlns:w16se="http://schemas.microsoft.com/office/word/2015/wordml/symex" xmlns:wpg="http://schemas.microsoft.com/office/word/2010/wordprocessingGroup" xmlns:wpi="http://schemas.microsoft.com/office/word/2010/wordprocessingInk" xmlns:wne="http://schemas.microsoft.com/office/word/2006/wordml" xmlns:wps="http://schemas.microsoft.com/office/word/2010/wordprocessingShape" mc:Ignorable="w14 w15 w16se wp14">
+<w:numbering xmlns:wpc="http://schemas.microsoft.com/office/word/2010/wordprocessingCanvas" xmlns:cx="http://schemas.microsoft.com/office/drawing/2014/chartex" xmlns:mc="http://schemas.openxmlformats.org/markup-compatibility/2006" xmlns:o="urn:schemas-microsoft-com:office:office" xmlns:r="http://schemas.openxmlformats.org/officeDocument/2006/relationships" xmlns:m="http://schemas.openxmlformats.org/officeDocument/2006/math" xmlns:v="urn:schemas-microsoft-com:vml" xmlns:wp14="http://schemas.microsoft.com/office/word/2010/wordprocessingDrawing" xmlns:wp="http://schemas.openxmlformats.org/drawingml/2006/wordprocessingDrawing" xmlns:w10="urn:schemas-microsoft-com:office:word" xmlns:w="http://schemas.openxmlformats.org/wordprocessingml/2006/main" xmlns:w14="http://schemas.microsoft.com/office/word/2010/wordml" xmlns:w15="http://schemas.microsoft.com/office/word/2012/wordml" xmlns:w16se="http://schemas.microsoft.com/office/word/2015/wordml/symex" xmlns:wpg="http://schemas.microsoft.com/office/word/2010/wordprocessingGroup" xmlns:wpi="http://schemas.microsoft.com/office/word/2010/wordprocessingInk" xmlns:wne="http://schemas.microsoft.com/office/word/2006/wordml" xmlns:wps="http://schemas.microsoft.com/office/word/2010/wordprocessingShape" mc:Ignorable="w14 w15 w16se wp14">
   <w:abstractNum w:abstractNumId="0" w15:restartNumberingAfterBreak="0">
     <w:nsid w:val="68402BB8"/>
     <w:multiLevelType w:val="multilevel"/>

</xml_diff>